<commit_message>
pdf documents and ppt
</commit_message>
<xml_diff>
--- a/DOCUMENTI DI PROGETTO/Object Design Document.docx
+++ b/DOCUMENTI DI PROGETTO/Object Design Document.docx
@@ -1,6 +1,6 @@
 
 <file path=word/document.xml><?xml version="1.0" encoding="utf-8"?>
-<w:document xmlns:wpc="http://schemas.microsoft.com/office/word/2010/wordprocessingCanvas" xmlns:cx="http://schemas.microsoft.com/office/drawing/2014/chartex" xmlns:mc="http://schemas.openxmlformats.org/markup-compatibility/2006" xmlns:o="urn:schemas-microsoft-com:office:office" xmlns:r="http://schemas.openxmlformats.org/officeDocument/2006/relationships" xmlns:m="http://schemas.openxmlformats.org/officeDocument/2006/math" xmlns:v="urn:schemas-microsoft-com:vml" xmlns:wp14="http://schemas.microsoft.com/office/word/2010/wordprocessingDrawing" xmlns:wp="http://schemas.openxmlformats.org/drawingml/2006/wordprocessingDrawing" xmlns:w10="urn:schemas-microsoft-com:office:word" xmlns:w="http://schemas.openxmlformats.org/wordprocessingml/2006/main" xmlns:w14="http://schemas.microsoft.com/office/word/2010/wordml" xmlns:w15="http://schemas.microsoft.com/office/word/2012/wordml" xmlns:w16se="http://schemas.microsoft.com/office/word/2015/wordml/symex" xmlns:wpg="http://schemas.microsoft.com/office/word/2010/wordprocessingGroup" xmlns:wpi="http://schemas.microsoft.com/office/word/2010/wordprocessingInk" xmlns:wne="http://schemas.microsoft.com/office/word/2006/wordml" xmlns:wps="http://schemas.microsoft.com/office/word/2010/wordprocessingShape" mc:Ignorable="w14 w15 w16se wp14">
+<w:document xmlns:wpc="http://schemas.microsoft.com/office/word/2010/wordprocessingCanvas" xmlns:cx="http://schemas.microsoft.com/office/drawing/2014/chartex" xmlns:cx1="http://schemas.microsoft.com/office/drawing/2015/9/8/chartex" xmlns:cx2="http://schemas.microsoft.com/office/drawing/2015/10/21/chartex" xmlns:cx3="http://schemas.microsoft.com/office/drawing/2016/5/9/chartex" xmlns:cx4="http://schemas.microsoft.com/office/drawing/2016/5/10/chartex" xmlns:cx5="http://schemas.microsoft.com/office/drawing/2016/5/11/chartex" xmlns:cx6="http://schemas.microsoft.com/office/drawing/2016/5/12/chartex" xmlns:cx7="http://schemas.microsoft.com/office/drawing/2016/5/13/chartex" xmlns:cx8="http://schemas.microsoft.com/office/drawing/2016/5/14/chartex" xmlns:mc="http://schemas.openxmlformats.org/markup-compatibility/2006" xmlns:aink="http://schemas.microsoft.com/office/drawing/2016/ink" xmlns:am3d="http://schemas.microsoft.com/office/drawing/2017/model3d" xmlns:o="urn:schemas-microsoft-com:office:office" xmlns:r="http://schemas.openxmlformats.org/officeDocument/2006/relationships" xmlns:m="http://schemas.openxmlformats.org/officeDocument/2006/math" xmlns:v="urn:schemas-microsoft-com:vml" xmlns:wp14="http://schemas.microsoft.com/office/word/2010/wordprocessingDrawing" xmlns:wp="http://schemas.openxmlformats.org/drawingml/2006/wordprocessingDrawing" xmlns:w10="urn:schemas-microsoft-com:office:word" xmlns:w="http://schemas.openxmlformats.org/wordprocessingml/2006/main" xmlns:w14="http://schemas.microsoft.com/office/word/2010/wordml" xmlns:w15="http://schemas.microsoft.com/office/word/2012/wordml" xmlns:w16cex="http://schemas.microsoft.com/office/word/2018/wordml/cex" xmlns:w16cid="http://schemas.microsoft.com/office/word/2016/wordml/cid" xmlns:w16="http://schemas.microsoft.com/office/word/2018/wordml" xmlns:w16sdtdh="http://schemas.microsoft.com/office/word/2020/wordml/sdtdatahash" xmlns:w16se="http://schemas.microsoft.com/office/word/2015/wordml/symex" xmlns:wpg="http://schemas.microsoft.com/office/word/2010/wordprocessingGroup" xmlns:wpi="http://schemas.microsoft.com/office/word/2010/wordprocessingInk" xmlns:wne="http://schemas.microsoft.com/office/word/2006/wordml" xmlns:wps="http://schemas.microsoft.com/office/word/2010/wordprocessingShape" mc:Ignorable="w14 w15 w16se w16cid w16 w16cex w16sdtdh wp14">
   <w:body>
     <w:p>
       <w:pPr>
@@ -109,7 +109,7 @@
           <w:lang w:eastAsia="it-IT"/>
         </w:rPr>
         <w:drawing>
-          <wp:inline distT="0" distB="0" distL="0" distR="0" wp14:anchorId="17AC554C" wp14:editId="4950FE01">
+          <wp:inline distT="0" distB="0" distL="0" distR="0" wp14:anchorId="52C7119B" wp14:editId="39FB4A84">
             <wp:extent cx="3790756" cy="2369185"/>
             <wp:effectExtent l="0" t="0" r="635" b="0"/>
             <wp:docPr id="2" name="Immagine 2"/>
@@ -865,6 +865,18 @@
         </w:rPr>
         <w:t>Package</w:t>
       </w:r>
+      <w:r>
+        <w:rPr>
+          <w:rStyle w:val="Titolo1Carattere"/>
+          <w:rFonts w:eastAsiaTheme="minorEastAsia"/>
+          <w:b/>
+          <w:i/>
+          <w:color w:val="FF0000"/>
+          <w:sz w:val="36"/>
+          <w:szCs w:val="36"/>
+        </w:rPr>
+        <w:t>s</w:t>
+      </w:r>
     </w:p>
     <w:p>
       <w:pPr>
@@ -914,7 +926,25 @@
           <w:sz w:val="24"/>
           <w:szCs w:val="24"/>
         </w:rPr>
-        <w:t>Il package delle view all’interno della nostra app è chiamato layout , contiene all’interno varie pagine XML, come prima pagina xml principale abbiamo “Activity_main.xm” che è la nostra home del sistema e anche pagina principale dell’app.</w:t>
+        <w:t>Il package delle view all’interno della nostra app è chiamato layout , contiene all’interno varie pagine XML, come prima pagina xml principale abbiamo “Activity_main.xm</w:t>
+      </w:r>
+      <w:r>
+        <w:rPr>
+          <w:rStyle w:val="Titolo1Carattere"/>
+          <w:rFonts w:eastAsiaTheme="minorEastAsia"/>
+          <w:sz w:val="24"/>
+          <w:szCs w:val="24"/>
+        </w:rPr>
+        <w:t>l</w:t>
+      </w:r>
+      <w:r>
+        <w:rPr>
+          <w:rStyle w:val="Titolo1Carattere"/>
+          <w:rFonts w:eastAsiaTheme="minorEastAsia"/>
+          <w:sz w:val="24"/>
+          <w:szCs w:val="24"/>
+        </w:rPr>
+        <w:t>” che è la nostra home del sistema e anche pagina principale dell’app.</w:t>
       </w:r>
       <w:r>
         <w:rPr>
@@ -952,7 +982,7 @@
           <w:sz w:val="24"/>
           <w:szCs w:val="24"/>
         </w:rPr>
-        <w:t>ento verso sinistre per accedere alla schermata knowledge in questo modo passiamo dalla nostra “Activity_main.xm” a “knowledge.xml”.</w:t>
+        <w:t>ento verso sinistr</w:t>
       </w:r>
       <w:r>
         <w:rPr>
@@ -961,8 +991,7 @@
           <w:sz w:val="24"/>
           <w:szCs w:val="24"/>
         </w:rPr>
-        <w:br/>
-        <w:t>ogni operatore sulle nostre pagine xml come bottoni,</w:t>
+        <w:t>a</w:t>
       </w:r>
       <w:r>
         <w:rPr>
@@ -971,7 +1000,7 @@
           <w:sz w:val="24"/>
           <w:szCs w:val="24"/>
         </w:rPr>
-        <w:t xml:space="preserve"> </w:t>
+        <w:t xml:space="preserve"> per accedere alla schermata knowledge in questo modo passiamo dalla nostra “Activity_main.xm</w:t>
       </w:r>
       <w:r>
         <w:rPr>
@@ -980,7 +1009,7 @@
           <w:sz w:val="24"/>
           <w:szCs w:val="24"/>
         </w:rPr>
-        <w:t>caselle di testo</w:t>
+        <w:t>l</w:t>
       </w:r>
       <w:r>
         <w:rPr>
@@ -989,17 +1018,22 @@
           <w:sz w:val="24"/>
           <w:szCs w:val="24"/>
         </w:rPr>
-        <w:t xml:space="preserve"> ,gr</w:t>
+        <w:t>” a “knowledge.xml”.</w:t>
       </w:r>
-      <w:r>
+    </w:p>
+    <w:p>
+      <w:pPr>
+        <w:pStyle w:val="Titolo2"/>
         <w:rPr>
           <w:rStyle w:val="Titolo1Carattere"/>
-          <w:rFonts w:eastAsiaTheme="minorEastAsia"/>
-          <w:sz w:val="24"/>
-          <w:szCs w:val="24"/>
+          <w:rFonts w:asciiTheme="minorHAnsi" w:eastAsiaTheme="minorEastAsia" w:hAnsiTheme="minorHAnsi" w:cstheme="minorBidi"/>
+          <w:bCs w:val="0"/>
+          <w:color w:val="2E74B5" w:themeColor="accent1" w:themeShade="BF"/>
+          <w:sz w:val="26"/>
+          <w:szCs w:val="26"/>
+          <w:lang w:eastAsia="en-US"/>
         </w:rPr>
-        <w:t>iglie ed altro vengono gestite dalle nostre classe java.</w:t>
-      </w:r>
+      </w:pPr>
     </w:p>
     <w:tbl>
       <w:tblPr>
@@ -1124,7 +1158,7 @@
               <w:rPr>
                 <w:rFonts w:eastAsiaTheme="minorEastAsia"/>
               </w:rPr>
-              <w:t>Home del sistema</w:t>
+              <w:t>Schermata di benvenuto</w:t>
             </w:r>
           </w:p>
         </w:tc>
@@ -1176,7 +1210,16 @@
                 <w:sz w:val="22"/>
                 <w:szCs w:val="22"/>
               </w:rPr>
-              <w:t>Home dell’Applicazione</w:t>
+              <w:t>Schermata home</w:t>
+            </w:r>
+            <w:r>
+              <w:rPr>
+                <w:rFonts w:ascii="Consolas" w:hAnsi="Consolas"/>
+                <w:color w:val="000000"/>
+                <w:sz w:val="22"/>
+                <w:szCs w:val="22"/>
+              </w:rPr>
+              <w:t xml:space="preserve"> del</w:t>
             </w:r>
           </w:p>
         </w:tc>
@@ -1409,231 +1452,6 @@
                 <w:rFonts w:eastAsiaTheme="minorEastAsia"/>
               </w:rPr>
               <w:t>Schermata di fine partita</w:t>
-            </w:r>
-          </w:p>
-        </w:tc>
-      </w:tr>
-      <w:tr>
-        <w:trPr>
-          <w:trHeight w:val="624"/>
-        </w:trPr>
-        <w:tc>
-          <w:tcPr>
-            <w:cnfStyle w:val="001000000000" w:firstRow="0" w:lastRow="0" w:firstColumn="1" w:lastColumn="0" w:oddVBand="0" w:evenVBand="0" w:oddHBand="0" w:evenHBand="0" w:firstRowFirstColumn="0" w:firstRowLastColumn="0" w:lastRowFirstColumn="0" w:lastRowLastColumn="0"/>
-            <w:tcW w:w="4509" w:type="dxa"/>
-          </w:tcPr>
-          <w:p>
-            <w:pPr>
-              <w:spacing w:after="60"/>
-              <w:rPr>
-                <w:rFonts w:eastAsiaTheme="minorEastAsia"/>
-              </w:rPr>
-            </w:pPr>
-            <w:r>
-              <w:rPr>
-                <w:rFonts w:eastAsiaTheme="minorEastAsia"/>
-              </w:rPr>
-              <w:t>Alert_connection_layout.xml</w:t>
-            </w:r>
-          </w:p>
-        </w:tc>
-        <w:tc>
-          <w:tcPr>
-            <w:tcW w:w="5075" w:type="dxa"/>
-          </w:tcPr>
-          <w:p>
-            <w:pPr>
-              <w:spacing w:after="60"/>
-              <w:cnfStyle w:val="000000000000" w:firstRow="0" w:lastRow="0" w:firstColumn="0" w:lastColumn="0" w:oddVBand="0" w:evenVBand="0" w:oddHBand="0" w:evenHBand="0" w:firstRowFirstColumn="0" w:firstRowLastColumn="0" w:lastRowFirstColumn="0" w:lastRowLastColumn="0"/>
-              <w:rPr>
-                <w:rFonts w:eastAsiaTheme="minorEastAsia"/>
-              </w:rPr>
-            </w:pPr>
-            <w:r>
-              <w:rPr>
-                <w:rFonts w:eastAsiaTheme="minorEastAsia"/>
-              </w:rPr>
-              <w:t>Schermata di avviso di connessione dispositivo</w:t>
-            </w:r>
-          </w:p>
-        </w:tc>
-      </w:tr>
-      <w:tr>
-        <w:trPr>
-          <w:trHeight w:val="624"/>
-        </w:trPr>
-        <w:tc>
-          <w:tcPr>
-            <w:cnfStyle w:val="001000000000" w:firstRow="0" w:lastRow="0" w:firstColumn="1" w:lastColumn="0" w:oddVBand="0" w:evenVBand="0" w:oddHBand="0" w:evenHBand="0" w:firstRowFirstColumn="0" w:firstRowLastColumn="0" w:lastRowFirstColumn="0" w:lastRowLastColumn="0"/>
-            <w:tcW w:w="4509" w:type="dxa"/>
-          </w:tcPr>
-          <w:p>
-            <w:pPr>
-              <w:spacing w:after="60"/>
-              <w:rPr>
-                <w:rFonts w:eastAsiaTheme="minorEastAsia"/>
-              </w:rPr>
-            </w:pPr>
-            <w:r>
-              <w:rPr>
-                <w:rFonts w:eastAsiaTheme="minorEastAsia"/>
-              </w:rPr>
-              <w:t>Drawer_top.xml</w:t>
-            </w:r>
-          </w:p>
-        </w:tc>
-        <w:tc>
-          <w:tcPr>
-            <w:tcW w:w="5075" w:type="dxa"/>
-          </w:tcPr>
-          <w:p>
-            <w:pPr>
-              <w:spacing w:after="60"/>
-              <w:cnfStyle w:val="000000000000" w:firstRow="0" w:lastRow="0" w:firstColumn="0" w:lastColumn="0" w:oddVBand="0" w:evenVBand="0" w:oddHBand="0" w:evenHBand="0" w:firstRowFirstColumn="0" w:firstRowLastColumn="0" w:lastRowFirstColumn="0" w:lastRowLastColumn="0"/>
-              <w:rPr>
-                <w:rFonts w:eastAsiaTheme="minorEastAsia"/>
-              </w:rPr>
-            </w:pPr>
-            <w:r>
-              <w:rPr>
-                <w:rFonts w:eastAsiaTheme="minorEastAsia"/>
-              </w:rPr>
-              <w:t>Schermata superiore home</w:t>
-            </w:r>
-          </w:p>
-        </w:tc>
-      </w:tr>
-      <w:tr>
-        <w:trPr>
-          <w:trHeight w:val="624"/>
-        </w:trPr>
-        <w:tc>
-          <w:tcPr>
-            <w:cnfStyle w:val="001000000000" w:firstRow="0" w:lastRow="0" w:firstColumn="1" w:lastColumn="0" w:oddVBand="0" w:evenVBand="0" w:oddHBand="0" w:evenHBand="0" w:firstRowFirstColumn="0" w:firstRowLastColumn="0" w:lastRowFirstColumn="0" w:lastRowLastColumn="0"/>
-            <w:tcW w:w="4509" w:type="dxa"/>
-          </w:tcPr>
-          <w:p>
-            <w:pPr>
-              <w:spacing w:after="60"/>
-              <w:rPr>
-                <w:rFonts w:eastAsiaTheme="minorEastAsia"/>
-              </w:rPr>
-            </w:pPr>
-            <w:r>
-              <w:rPr>
-                <w:rFonts w:eastAsiaTheme="minorEastAsia"/>
-              </w:rPr>
-              <w:t>Item_answer.xml</w:t>
-            </w:r>
-          </w:p>
-        </w:tc>
-        <w:tc>
-          <w:tcPr>
-            <w:tcW w:w="5075" w:type="dxa"/>
-          </w:tcPr>
-          <w:p>
-            <w:pPr>
-              <w:spacing w:after="60"/>
-              <w:cnfStyle w:val="000000000000" w:firstRow="0" w:lastRow="0" w:firstColumn="0" w:lastColumn="0" w:oddVBand="0" w:evenVBand="0" w:oddHBand="0" w:evenHBand="0" w:firstRowFirstColumn="0" w:firstRowLastColumn="0" w:lastRowFirstColumn="0" w:lastRowLastColumn="0"/>
-              <w:rPr>
-                <w:rFonts w:eastAsiaTheme="minorEastAsia"/>
-              </w:rPr>
-            </w:pPr>
-            <w:r>
-              <w:rPr>
-                <w:rFonts w:eastAsiaTheme="minorEastAsia"/>
-              </w:rPr>
-              <w:t>Schermata di quiz</w:t>
-            </w:r>
-          </w:p>
-        </w:tc>
-      </w:tr>
-      <w:tr>
-        <w:trPr>
-          <w:trHeight w:val="624"/>
-        </w:trPr>
-        <w:tc>
-          <w:tcPr>
-            <w:cnfStyle w:val="001000000000" w:firstRow="0" w:lastRow="0" w:firstColumn="1" w:lastColumn="0" w:oddVBand="0" w:evenVBand="0" w:oddHBand="0" w:evenHBand="0" w:firstRowFirstColumn="0" w:firstRowLastColumn="0" w:lastRowFirstColumn="0" w:lastRowLastColumn="0"/>
-            <w:tcW w:w="4509" w:type="dxa"/>
-          </w:tcPr>
-          <w:p>
-            <w:pPr>
-              <w:spacing w:after="60"/>
-              <w:rPr>
-                <w:rFonts w:eastAsiaTheme="minorEastAsia"/>
-              </w:rPr>
-            </w:pPr>
-            <w:r>
-              <w:rPr>
-                <w:rFonts w:eastAsiaTheme="minorEastAsia"/>
-              </w:rPr>
-              <w:t>Result_layout.xml</w:t>
-            </w:r>
-          </w:p>
-        </w:tc>
-        <w:tc>
-          <w:tcPr>
-            <w:tcW w:w="5075" w:type="dxa"/>
-          </w:tcPr>
-          <w:p>
-            <w:pPr>
-              <w:spacing w:after="60"/>
-              <w:cnfStyle w:val="000000000000" w:firstRow="0" w:lastRow="0" w:firstColumn="0" w:lastColumn="0" w:oddVBand="0" w:evenVBand="0" w:oddHBand="0" w:evenHBand="0" w:firstRowFirstColumn="0" w:firstRowLastColumn="0" w:lastRowFirstColumn="0" w:lastRowLastColumn="0"/>
-              <w:rPr>
-                <w:rFonts w:eastAsiaTheme="minorEastAsia"/>
-              </w:rPr>
-            </w:pPr>
-            <w:r>
-              <w:rPr>
-                <w:rFonts w:eastAsiaTheme="minorEastAsia"/>
-              </w:rPr>
-              <w:t xml:space="preserve">Schermata di riassunto partita </w:t>
-            </w:r>
-          </w:p>
-        </w:tc>
-      </w:tr>
-      <w:tr>
-        <w:trPr>
-          <w:trHeight w:val="624"/>
-        </w:trPr>
-        <w:tc>
-          <w:tcPr>
-            <w:cnfStyle w:val="001000000000" w:firstRow="0" w:lastRow="0" w:firstColumn="1" w:lastColumn="0" w:oddVBand="0" w:evenVBand="0" w:oddHBand="0" w:evenHBand="0" w:firstRowFirstColumn="0" w:firstRowLastColumn="0" w:lastRowFirstColumn="0" w:lastRowLastColumn="0"/>
-            <w:tcW w:w="4509" w:type="dxa"/>
-          </w:tcPr>
-          <w:p>
-            <w:pPr>
-              <w:spacing w:after="60"/>
-              <w:rPr>
-                <w:rFonts w:eastAsiaTheme="minorEastAsia"/>
-              </w:rPr>
-            </w:pPr>
-            <w:r>
-              <w:rPr>
-                <w:rFonts w:eastAsiaTheme="minorEastAsia"/>
-              </w:rPr>
-              <w:t>Vignetta_layout.xml</w:t>
-            </w:r>
-          </w:p>
-        </w:tc>
-        <w:tc>
-          <w:tcPr>
-            <w:tcW w:w="5075" w:type="dxa"/>
-          </w:tcPr>
-          <w:p>
-            <w:pPr>
-              <w:spacing w:after="60"/>
-              <w:cnfStyle w:val="000000000000" w:firstRow="0" w:lastRow="0" w:firstColumn="0" w:lastColumn="0" w:oddVBand="0" w:evenVBand="0" w:oddHBand="0" w:evenHBand="0" w:firstRowFirstColumn="0" w:firstRowLastColumn="0" w:lastRowFirstColumn="0" w:lastRowLastColumn="0"/>
-              <w:rPr>
-                <w:rFonts w:eastAsiaTheme="minorEastAsia"/>
-              </w:rPr>
-            </w:pPr>
-            <w:r>
-              <w:rPr>
-                <w:rFonts w:eastAsiaTheme="minorEastAsia"/>
-              </w:rPr>
-              <w:t xml:space="preserve">Schermata funzionamento </w:t>
             </w:r>
           </w:p>
         </w:tc>
@@ -1732,6 +1550,82 @@
       <w:pPr>
         <w:spacing w:after="0" w:line="240" w:lineRule="auto"/>
         <w:rPr>
+          <w:rFonts w:ascii="Arial" w:hAnsi="Arial" w:cs="Arial"/>
+          <w:sz w:val="24"/>
+          <w:szCs w:val="24"/>
+        </w:rPr>
+      </w:pPr>
+    </w:p>
+    <w:p>
+      <w:pPr>
+        <w:spacing w:after="60"/>
+        <w:rPr>
+          <w:rFonts w:eastAsiaTheme="minorEastAsia"/>
+        </w:rPr>
+      </w:pPr>
+      <w:r>
+        <w:rPr>
+          <w:rFonts w:ascii="Arial" w:hAnsi="Arial" w:cs="Arial"/>
+          <w:sz w:val="24"/>
+          <w:szCs w:val="24"/>
+        </w:rPr>
+        <w:t>Le</w:t>
+      </w:r>
+      <w:r>
+        <w:rPr>
+          <w:rFonts w:ascii="Arial" w:hAnsi="Arial" w:cs="Arial"/>
+          <w:sz w:val="24"/>
+          <w:szCs w:val="24"/>
+        </w:rPr>
+        <w:t xml:space="preserve"> classi Activity fungono da control</w:t>
+      </w:r>
+      <w:r>
+        <w:rPr>
+          <w:rFonts w:ascii="Arial" w:hAnsi="Arial" w:cs="Arial"/>
+          <w:sz w:val="24"/>
+          <w:szCs w:val="24"/>
+        </w:rPr>
+        <w:t xml:space="preserve"> (per come è definito il design-pattern MVC in Android), i</w:t>
+      </w:r>
+      <w:r>
+        <w:rPr>
+          <w:rFonts w:ascii="Arial" w:hAnsi="Arial" w:cs="Arial"/>
+          <w:sz w:val="24"/>
+          <w:szCs w:val="24"/>
+        </w:rPr>
+        <w:t xml:space="preserve">noltre, abbiamo realizzato delle classi Control che fungono da filtri per le Activity verso i model. </w:t>
+      </w:r>
+      <w:r>
+        <w:rPr>
+          <w:rFonts w:ascii="Arial" w:hAnsi="Arial" w:cs="Arial"/>
+          <w:sz w:val="24"/>
+          <w:szCs w:val="24"/>
+        </w:rPr>
+        <w:t>QuestionControl</w:t>
+      </w:r>
+      <w:r>
+        <w:rPr>
+          <w:rFonts w:ascii="Arial" w:hAnsi="Arial" w:cs="Arial"/>
+          <w:sz w:val="24"/>
+          <w:szCs w:val="24"/>
+        </w:rPr>
+        <w:t>, QuizControl e UserControl sono legati alle classi DAO cioè QuestionManager, QuizManager e UserMAnager.</w:t>
+      </w:r>
+    </w:p>
+    <w:p>
+      <w:pPr>
+        <w:spacing w:after="0" w:line="240" w:lineRule="auto"/>
+        <w:rPr>
+          <w:rFonts w:ascii="Arial" w:hAnsi="Arial" w:cs="Arial"/>
+          <w:sz w:val="24"/>
+          <w:szCs w:val="24"/>
+        </w:rPr>
+      </w:pPr>
+    </w:p>
+    <w:p>
+      <w:pPr>
+        <w:spacing w:after="0" w:line="240" w:lineRule="auto"/>
+        <w:rPr>
           <w:rFonts w:ascii="Arial" w:eastAsiaTheme="minorEastAsia" w:hAnsi="Arial" w:cs="Arial"/>
           <w:b/>
           <w:bCs/>
@@ -1742,65 +1636,18 @@
           <w:lang w:eastAsia="it-IT"/>
         </w:rPr>
       </w:pPr>
-      <w:r>
-        <w:rPr>
-          <w:rFonts w:ascii="Arial" w:hAnsi="Arial" w:cs="Arial"/>
-          <w:sz w:val="24"/>
-          <w:szCs w:val="24"/>
-        </w:rPr>
-        <w:t>Il package controller riceve, tramite il pacchetto View, i comandi dell’utente.</w:t>
-      </w:r>
-      <w:r>
-        <w:rPr>
-          <w:rFonts w:ascii="Arial" w:hAnsi="Arial" w:cs="Arial"/>
-          <w:sz w:val="24"/>
-          <w:szCs w:val="24"/>
-        </w:rPr>
-        <w:t xml:space="preserve"> Ogni classe contro</w:t>
-      </w:r>
-      <w:r>
-        <w:rPr>
-          <w:rFonts w:ascii="Arial" w:hAnsi="Arial" w:cs="Arial"/>
-          <w:sz w:val="24"/>
-          <w:szCs w:val="24"/>
-        </w:rPr>
-        <w:t>l</w:t>
-      </w:r>
-      <w:r>
-        <w:rPr>
-          <w:rFonts w:ascii="Arial" w:hAnsi="Arial" w:cs="Arial"/>
-          <w:sz w:val="24"/>
-          <w:szCs w:val="24"/>
-        </w:rPr>
-        <w:t xml:space="preserve"> gestisce apposti metodi</w:t>
-      </w:r>
-      <w:r>
-        <w:rPr>
-          <w:rFonts w:ascii="Arial" w:hAnsi="Arial" w:cs="Arial"/>
-          <w:sz w:val="24"/>
-          <w:szCs w:val="24"/>
-        </w:rPr>
-        <w:t xml:space="preserve"> invocati dall’utente tramite le pagine xml durante l’uso dell’App </w:t>
-      </w:r>
-      <w:r>
-        <w:rPr>
-          <w:rFonts w:ascii="Arial" w:hAnsi="Arial" w:cs="Arial"/>
-          <w:sz w:val="24"/>
-          <w:szCs w:val="24"/>
-        </w:rPr>
-        <w:t>come ad esempio sulla schermata di Login attraverso l’Apposito tasto genera un evento che invoca il metodo nella classe LoginControl.</w:t>
-      </w:r>
     </w:p>
     <w:tbl>
       <w:tblPr>
         <w:tblStyle w:val="Tabellagriglia4-colore1"/>
-        <w:tblW w:w="9584" w:type="dxa"/>
+        <w:tblW w:w="9628" w:type="dxa"/>
         <w:tblLayout w:type="fixed"/>
         <w:tblLook w:val="06A0" w:firstRow="1" w:lastRow="0" w:firstColumn="1" w:lastColumn="0" w:noHBand="1" w:noVBand="1"/>
       </w:tblPr>
       <w:tblGrid>
-        <w:gridCol w:w="4509"/>
-        <w:gridCol w:w="5075"/>
+        <w:gridCol w:w="3083"/>
+        <w:gridCol w:w="3084"/>
+        <w:gridCol w:w="3461"/>
       </w:tblGrid>
       <w:tr>
         <w:trPr>
@@ -1810,26 +1657,46 @@
         <w:tc>
           <w:tcPr>
             <w:cnfStyle w:val="001000000000" w:firstRow="0" w:lastRow="0" w:firstColumn="1" w:lastColumn="0" w:oddVBand="0" w:evenVBand="0" w:oddHBand="0" w:evenHBand="0" w:firstRowFirstColumn="0" w:firstRowLastColumn="0" w:lastRowFirstColumn="0" w:lastRowLastColumn="0"/>
-            <w:tcW w:w="4509" w:type="dxa"/>
-          </w:tcPr>
-          <w:p>
-            <w:pPr>
-              <w:spacing w:after="60"/>
-              <w:rPr>
-                <w:rFonts w:eastAsiaTheme="minorEastAsia"/>
-              </w:rPr>
-            </w:pPr>
-            <w:r>
-              <w:rPr>
-                <w:rFonts w:eastAsiaTheme="minorEastAsia"/>
-              </w:rPr>
-              <w:t>Nome</w:t>
-            </w:r>
-          </w:p>
-        </w:tc>
-        <w:tc>
-          <w:tcPr>
-            <w:tcW w:w="5075" w:type="dxa"/>
+            <w:tcW w:w="3083" w:type="dxa"/>
+          </w:tcPr>
+          <w:p>
+            <w:pPr>
+              <w:spacing w:after="60"/>
+              <w:rPr>
+                <w:rFonts w:eastAsiaTheme="minorEastAsia"/>
+              </w:rPr>
+            </w:pPr>
+            <w:r>
+              <w:rPr>
+                <w:rFonts w:eastAsiaTheme="minorEastAsia"/>
+              </w:rPr>
+              <w:t>Activity</w:t>
+            </w:r>
+          </w:p>
+        </w:tc>
+        <w:tc>
+          <w:tcPr>
+            <w:tcW w:w="3084" w:type="dxa"/>
+          </w:tcPr>
+          <w:p>
+            <w:pPr>
+              <w:spacing w:after="60"/>
+              <w:cnfStyle w:val="100000000000" w:firstRow="1" w:lastRow="0" w:firstColumn="0" w:lastColumn="0" w:oddVBand="0" w:evenVBand="0" w:oddHBand="0" w:evenHBand="0" w:firstRowFirstColumn="0" w:firstRowLastColumn="0" w:lastRowFirstColumn="0" w:lastRowLastColumn="0"/>
+              <w:rPr>
+                <w:rFonts w:eastAsiaTheme="minorEastAsia"/>
+              </w:rPr>
+            </w:pPr>
+            <w:r>
+              <w:rPr>
+                <w:rFonts w:eastAsiaTheme="minorEastAsia"/>
+              </w:rPr>
+              <w:t>Control</w:t>
+            </w:r>
+          </w:p>
+        </w:tc>
+        <w:tc>
+          <w:tcPr>
+            <w:tcW w:w="3461" w:type="dxa"/>
           </w:tcPr>
           <w:p>
             <w:pPr>
@@ -1881,11 +1748,43 @@
         <w:tc>
           <w:tcPr>
             <w:cnfStyle w:val="001000000000" w:firstRow="0" w:lastRow="0" w:firstColumn="1" w:lastColumn="0" w:oddVBand="0" w:evenVBand="0" w:oddHBand="0" w:evenHBand="0" w:firstRowFirstColumn="0" w:firstRowLastColumn="0" w:lastRowFirstColumn="0" w:lastRowLastColumn="0"/>
-            <w:tcW w:w="4509" w:type="dxa"/>
-          </w:tcPr>
-          <w:p>
-            <w:pPr>
-              <w:spacing w:after="60"/>
+            <w:tcW w:w="3083" w:type="dxa"/>
+          </w:tcPr>
+          <w:p>
+            <w:pPr>
+              <w:spacing w:after="60"/>
+              <w:rPr>
+                <w:rFonts w:eastAsiaTheme="minorEastAsia"/>
+                <w:b w:val="0"/>
+                <w:bCs w:val="0"/>
+              </w:rPr>
+            </w:pPr>
+            <w:r>
+              <w:rPr>
+                <w:rFonts w:eastAsiaTheme="minorEastAsia"/>
+                <w:b w:val="0"/>
+                <w:bCs w:val="0"/>
+              </w:rPr>
+              <w:t>Main</w:t>
+            </w:r>
+            <w:r>
+              <w:rPr>
+                <w:rFonts w:eastAsiaTheme="minorEastAsia"/>
+                <w:b w:val="0"/>
+                <w:bCs w:val="0"/>
+              </w:rPr>
+              <w:t>Activity</w:t>
+            </w:r>
+          </w:p>
+        </w:tc>
+        <w:tc>
+          <w:tcPr>
+            <w:tcW w:w="3084" w:type="dxa"/>
+          </w:tcPr>
+          <w:p>
+            <w:pPr>
+              <w:spacing w:after="60"/>
+              <w:cnfStyle w:val="000000000000" w:firstRow="0" w:lastRow="0" w:firstColumn="0" w:lastColumn="0" w:oddVBand="0" w:evenVBand="0" w:oddHBand="0" w:evenHBand="0" w:firstRowFirstColumn="0" w:firstRowLastColumn="0" w:lastRowFirstColumn="0" w:lastRowLastColumn="0"/>
               <w:rPr>
                 <w:rFonts w:eastAsiaTheme="minorEastAsia"/>
               </w:rPr>
@@ -1900,7 +1799,7 @@
         </w:tc>
         <w:tc>
           <w:tcPr>
-            <w:tcW w:w="5075" w:type="dxa"/>
+            <w:tcW w:w="3461" w:type="dxa"/>
           </w:tcPr>
           <w:p>
             <w:pPr>
@@ -1926,7 +1825,7 @@
         <w:tc>
           <w:tcPr>
             <w:cnfStyle w:val="001000000000" w:firstRow="0" w:lastRow="0" w:firstColumn="1" w:lastColumn="0" w:oddVBand="0" w:evenVBand="0" w:oddHBand="0" w:evenHBand="0" w:firstRowFirstColumn="0" w:firstRowLastColumn="0" w:lastRowFirstColumn="0" w:lastRowLastColumn="0"/>
-            <w:tcW w:w="4509" w:type="dxa"/>
+            <w:tcW w:w="3083" w:type="dxa"/>
           </w:tcPr>
           <w:p>
             <w:pPr>
@@ -1936,15 +1835,30 @@
             </w:pPr>
             <w:r>
               <w:rPr>
+                <w:rFonts w:eastAsiaTheme="minorEastAsia"/>
+                <w:b w:val="0"/>
+                <w:bCs w:val="0"/>
+              </w:rPr>
+              <w:t>Knowledge</w:t>
+            </w:r>
+          </w:p>
+        </w:tc>
+        <w:tc>
+          <w:tcPr>
+            <w:tcW w:w="3084" w:type="dxa"/>
+          </w:tcPr>
+          <w:p>
+            <w:pPr>
+              <w:cnfStyle w:val="000000000000" w:firstRow="0" w:lastRow="0" w:firstColumn="0" w:lastColumn="0" w:oddVBand="0" w:evenVBand="0" w:oddHBand="0" w:evenHBand="0" w:firstRowFirstColumn="0" w:firstRowLastColumn="0" w:lastRowFirstColumn="0" w:lastRowLastColumn="0"/>
+              <w:rPr>
                 <w:lang w:val="en-US"/>
               </w:rPr>
-              <w:t>KnowledgeControl</w:t>
-            </w:r>
-          </w:p>
-        </w:tc>
-        <w:tc>
-          <w:tcPr>
-            <w:tcW w:w="5075" w:type="dxa"/>
+            </w:pPr>
+          </w:p>
+        </w:tc>
+        <w:tc>
+          <w:tcPr>
+            <w:tcW w:w="3461" w:type="dxa"/>
           </w:tcPr>
           <w:p>
             <w:pPr>
@@ -1960,7 +1874,7 @@
                 <w:rFonts w:eastAsiaTheme="minorEastAsia"/>
                 <w:lang w:val="en-US"/>
               </w:rPr>
-              <w:t>Gestione dei dati riguardanti I giocatori</w:t>
+              <w:t>Visualizza I dati del giocatore</w:t>
             </w:r>
           </w:p>
         </w:tc>
@@ -1972,11 +1886,35 @@
         <w:tc>
           <w:tcPr>
             <w:cnfStyle w:val="001000000000" w:firstRow="0" w:lastRow="0" w:firstColumn="1" w:lastColumn="0" w:oddVBand="0" w:evenVBand="0" w:oddHBand="0" w:evenHBand="0" w:firstRowFirstColumn="0" w:firstRowLastColumn="0" w:lastRowFirstColumn="0" w:lastRowLastColumn="0"/>
-            <w:tcW w:w="4509" w:type="dxa"/>
-          </w:tcPr>
-          <w:p>
-            <w:pPr>
-              <w:spacing w:after="60"/>
+            <w:tcW w:w="3083" w:type="dxa"/>
+          </w:tcPr>
+          <w:p>
+            <w:pPr>
+              <w:spacing w:after="60"/>
+              <w:rPr>
+                <w:rFonts w:eastAsiaTheme="minorEastAsia"/>
+                <w:b w:val="0"/>
+                <w:bCs w:val="0"/>
+              </w:rPr>
+            </w:pPr>
+            <w:r>
+              <w:rPr>
+                <w:rFonts w:eastAsiaTheme="minorEastAsia"/>
+                <w:b w:val="0"/>
+                <w:bCs w:val="0"/>
+              </w:rPr>
+              <w:t>Login</w:t>
+            </w:r>
+          </w:p>
+        </w:tc>
+        <w:tc>
+          <w:tcPr>
+            <w:tcW w:w="3084" w:type="dxa"/>
+          </w:tcPr>
+          <w:p>
+            <w:pPr>
+              <w:spacing w:after="60"/>
+              <w:cnfStyle w:val="000000000000" w:firstRow="0" w:lastRow="0" w:firstColumn="0" w:lastColumn="0" w:oddVBand="0" w:evenVBand="0" w:oddHBand="0" w:evenHBand="0" w:firstRowFirstColumn="0" w:firstRowLastColumn="0" w:lastRowFirstColumn="0" w:lastRowLastColumn="0"/>
               <w:rPr>
                 <w:rFonts w:eastAsiaTheme="minorEastAsia"/>
               </w:rPr>
@@ -1991,7 +1929,7 @@
         </w:tc>
         <w:tc>
           <w:tcPr>
-            <w:tcW w:w="5075" w:type="dxa"/>
+            <w:tcW w:w="3461" w:type="dxa"/>
           </w:tcPr>
           <w:p>
             <w:pPr>
@@ -2017,11 +1955,35 @@
         <w:tc>
           <w:tcPr>
             <w:cnfStyle w:val="001000000000" w:firstRow="0" w:lastRow="0" w:firstColumn="1" w:lastColumn="0" w:oddVBand="0" w:evenVBand="0" w:oddHBand="0" w:evenHBand="0" w:firstRowFirstColumn="0" w:firstRowLastColumn="0" w:lastRowFirstColumn="0" w:lastRowLastColumn="0"/>
-            <w:tcW w:w="4509" w:type="dxa"/>
-          </w:tcPr>
-          <w:p>
-            <w:pPr>
-              <w:spacing w:after="60"/>
+            <w:tcW w:w="3083" w:type="dxa"/>
+          </w:tcPr>
+          <w:p>
+            <w:pPr>
+              <w:spacing w:after="60"/>
+              <w:rPr>
+                <w:rFonts w:eastAsiaTheme="minorEastAsia"/>
+                <w:b w:val="0"/>
+                <w:bCs w:val="0"/>
+              </w:rPr>
+            </w:pPr>
+            <w:r>
+              <w:rPr>
+                <w:rFonts w:eastAsiaTheme="minorEastAsia"/>
+                <w:b w:val="0"/>
+                <w:bCs w:val="0"/>
+              </w:rPr>
+              <w:t>Match</w:t>
+            </w:r>
+          </w:p>
+        </w:tc>
+        <w:tc>
+          <w:tcPr>
+            <w:tcW w:w="3084" w:type="dxa"/>
+          </w:tcPr>
+          <w:p>
+            <w:pPr>
+              <w:spacing w:after="60"/>
+              <w:cnfStyle w:val="000000000000" w:firstRow="0" w:lastRow="0" w:firstColumn="0" w:lastColumn="0" w:oddVBand="0" w:evenVBand="0" w:oddHBand="0" w:evenHBand="0" w:firstRowFirstColumn="0" w:firstRowLastColumn="0" w:lastRowFirstColumn="0" w:lastRowLastColumn="0"/>
               <w:rPr>
                 <w:rFonts w:eastAsiaTheme="minorEastAsia"/>
               </w:rPr>
@@ -2036,7 +1998,7 @@
         </w:tc>
         <w:tc>
           <w:tcPr>
-            <w:tcW w:w="5075" w:type="dxa"/>
+            <w:tcW w:w="3461" w:type="dxa"/>
           </w:tcPr>
           <w:p>
             <w:pPr>
@@ -2062,11 +2024,35 @@
         <w:tc>
           <w:tcPr>
             <w:cnfStyle w:val="001000000000" w:firstRow="0" w:lastRow="0" w:firstColumn="1" w:lastColumn="0" w:oddVBand="0" w:evenVBand="0" w:oddHBand="0" w:evenHBand="0" w:firstRowFirstColumn="0" w:firstRowLastColumn="0" w:lastRowFirstColumn="0" w:lastRowLastColumn="0"/>
-            <w:tcW w:w="4509" w:type="dxa"/>
-          </w:tcPr>
-          <w:p>
-            <w:pPr>
-              <w:spacing w:after="60"/>
+            <w:tcW w:w="3083" w:type="dxa"/>
+          </w:tcPr>
+          <w:p>
+            <w:pPr>
+              <w:spacing w:after="60"/>
+              <w:rPr>
+                <w:rFonts w:eastAsiaTheme="minorEastAsia"/>
+                <w:b w:val="0"/>
+                <w:bCs w:val="0"/>
+              </w:rPr>
+            </w:pPr>
+            <w:r>
+              <w:rPr>
+                <w:rFonts w:eastAsiaTheme="minorEastAsia"/>
+                <w:b w:val="0"/>
+                <w:bCs w:val="0"/>
+              </w:rPr>
+              <w:t>Pairing</w:t>
+            </w:r>
+          </w:p>
+        </w:tc>
+        <w:tc>
+          <w:tcPr>
+            <w:tcW w:w="3084" w:type="dxa"/>
+          </w:tcPr>
+          <w:p>
+            <w:pPr>
+              <w:spacing w:after="60"/>
+              <w:cnfStyle w:val="000000000000" w:firstRow="0" w:lastRow="0" w:firstColumn="0" w:lastColumn="0" w:oddVBand="0" w:evenVBand="0" w:oddHBand="0" w:evenHBand="0" w:firstRowFirstColumn="0" w:firstRowLastColumn="0" w:lastRowFirstColumn="0" w:lastRowLastColumn="0"/>
               <w:rPr>
                 <w:rFonts w:eastAsiaTheme="minorEastAsia"/>
               </w:rPr>
@@ -2081,7 +2067,7 @@
         </w:tc>
         <w:tc>
           <w:tcPr>
-            <w:tcW w:w="5075" w:type="dxa"/>
+            <w:tcW w:w="3461" w:type="dxa"/>
           </w:tcPr>
           <w:p>
             <w:pPr>
@@ -2107,11 +2093,35 @@
         <w:tc>
           <w:tcPr>
             <w:cnfStyle w:val="001000000000" w:firstRow="0" w:lastRow="0" w:firstColumn="1" w:lastColumn="0" w:oddVBand="0" w:evenVBand="0" w:oddHBand="0" w:evenHBand="0" w:firstRowFirstColumn="0" w:firstRowLastColumn="0" w:lastRowFirstColumn="0" w:lastRowLastColumn="0"/>
-            <w:tcW w:w="4509" w:type="dxa"/>
-          </w:tcPr>
-          <w:p>
-            <w:pPr>
-              <w:spacing w:after="60"/>
+            <w:tcW w:w="3083" w:type="dxa"/>
+          </w:tcPr>
+          <w:p>
+            <w:pPr>
+              <w:spacing w:after="60"/>
+              <w:rPr>
+                <w:rFonts w:eastAsiaTheme="minorEastAsia"/>
+                <w:b w:val="0"/>
+                <w:bCs w:val="0"/>
+              </w:rPr>
+            </w:pPr>
+            <w:r>
+              <w:rPr>
+                <w:rFonts w:eastAsiaTheme="minorEastAsia"/>
+                <w:b w:val="0"/>
+                <w:bCs w:val="0"/>
+              </w:rPr>
+              <w:t>EndMatch</w:t>
+            </w:r>
+          </w:p>
+        </w:tc>
+        <w:tc>
+          <w:tcPr>
+            <w:tcW w:w="3084" w:type="dxa"/>
+          </w:tcPr>
+          <w:p>
+            <w:pPr>
+              <w:spacing w:after="60"/>
+              <w:cnfStyle w:val="000000000000" w:firstRow="0" w:lastRow="0" w:firstColumn="0" w:lastColumn="0" w:oddVBand="0" w:evenVBand="0" w:oddHBand="0" w:evenHBand="0" w:firstRowFirstColumn="0" w:firstRowLastColumn="0" w:lastRowFirstColumn="0" w:lastRowLastColumn="0"/>
               <w:rPr>
                 <w:rFonts w:eastAsiaTheme="minorEastAsia"/>
               </w:rPr>
@@ -2126,7 +2136,7 @@
         </w:tc>
         <w:tc>
           <w:tcPr>
-            <w:tcW w:w="5075" w:type="dxa"/>
+            <w:tcW w:w="3461" w:type="dxa"/>
           </w:tcPr>
           <w:p>
             <w:pPr>
@@ -2152,11 +2162,26 @@
         <w:tc>
           <w:tcPr>
             <w:cnfStyle w:val="001000000000" w:firstRow="0" w:lastRow="0" w:firstColumn="1" w:lastColumn="0" w:oddVBand="0" w:evenVBand="0" w:oddHBand="0" w:evenHBand="0" w:firstRowFirstColumn="0" w:firstRowLastColumn="0" w:lastRowFirstColumn="0" w:lastRowLastColumn="0"/>
-            <w:tcW w:w="4509" w:type="dxa"/>
-          </w:tcPr>
-          <w:p>
-            <w:pPr>
-              <w:spacing w:after="60"/>
+            <w:tcW w:w="3083" w:type="dxa"/>
+          </w:tcPr>
+          <w:p>
+            <w:pPr>
+              <w:spacing w:after="60"/>
+              <w:rPr>
+                <w:rFonts w:eastAsiaTheme="minorEastAsia"/>
+              </w:rPr>
+            </w:pPr>
+            <w:bookmarkStart w:id="3" w:name="_Hlk75268497"/>
+          </w:p>
+        </w:tc>
+        <w:tc>
+          <w:tcPr>
+            <w:tcW w:w="3084" w:type="dxa"/>
+          </w:tcPr>
+          <w:p>
+            <w:pPr>
+              <w:spacing w:after="60"/>
+              <w:cnfStyle w:val="000000000000" w:firstRow="0" w:lastRow="0" w:firstColumn="0" w:lastColumn="0" w:oddVBand="0" w:evenVBand="0" w:oddHBand="0" w:evenHBand="0" w:firstRowFirstColumn="0" w:firstRowLastColumn="0" w:lastRowFirstColumn="0" w:lastRowLastColumn="0"/>
               <w:rPr>
                 <w:rFonts w:eastAsiaTheme="minorEastAsia"/>
               </w:rPr>
@@ -2171,33 +2196,81 @@
         </w:tc>
         <w:tc>
           <w:tcPr>
-            <w:tcW w:w="5075" w:type="dxa"/>
-          </w:tcPr>
-          <w:p>
-            <w:pPr>
-              <w:spacing w:after="60"/>
-              <w:cnfStyle w:val="000000000000" w:firstRow="0" w:lastRow="0" w:firstColumn="0" w:lastColumn="0" w:oddVBand="0" w:evenVBand="0" w:oddHBand="0" w:evenHBand="0" w:firstRowFirstColumn="0" w:firstRowLastColumn="0" w:lastRowFirstColumn="0" w:lastRowLastColumn="0"/>
-              <w:rPr>
-                <w:rFonts w:eastAsiaTheme="minorEastAsia"/>
-              </w:rPr>
-            </w:pPr>
-            <w:r>
-              <w:rPr>
-                <w:rFonts w:eastAsiaTheme="minorEastAsia"/>
-              </w:rPr>
-              <w:t>Ges</w:t>
-            </w:r>
-            <w:r>
-              <w:rPr>
-                <w:rFonts w:eastAsiaTheme="minorEastAsia"/>
-              </w:rPr>
-              <w:t>t</w:t>
-            </w:r>
-            <w:r>
-              <w:rPr>
-                <w:rFonts w:eastAsiaTheme="minorEastAsia"/>
-              </w:rPr>
-              <w:t>ione delle domande</w:t>
+            <w:tcW w:w="3461" w:type="dxa"/>
+          </w:tcPr>
+          <w:p>
+            <w:pPr>
+              <w:spacing w:after="60"/>
+              <w:cnfStyle w:val="000000000000" w:firstRow="0" w:lastRow="0" w:firstColumn="0" w:lastColumn="0" w:oddVBand="0" w:evenVBand="0" w:oddHBand="0" w:evenHBand="0" w:firstRowFirstColumn="0" w:firstRowLastColumn="0" w:lastRowFirstColumn="0" w:lastRowLastColumn="0"/>
+              <w:rPr>
+                <w:rFonts w:eastAsiaTheme="minorEastAsia"/>
+              </w:rPr>
+            </w:pPr>
+            <w:r>
+              <w:rPr>
+                <w:rFonts w:eastAsiaTheme="minorEastAsia"/>
+              </w:rPr>
+              <w:t>Gestione delle domande</w:t>
+            </w:r>
+          </w:p>
+        </w:tc>
+      </w:tr>
+      <w:bookmarkEnd w:id="3"/>
+      <w:tr>
+        <w:trPr>
+          <w:trHeight w:val="624"/>
+        </w:trPr>
+        <w:tc>
+          <w:tcPr>
+            <w:cnfStyle w:val="001000000000" w:firstRow="0" w:lastRow="0" w:firstColumn="1" w:lastColumn="0" w:oddVBand="0" w:evenVBand="0" w:oddHBand="0" w:evenHBand="0" w:firstRowFirstColumn="0" w:firstRowLastColumn="0" w:lastRowFirstColumn="0" w:lastRowLastColumn="0"/>
+            <w:tcW w:w="3083" w:type="dxa"/>
+          </w:tcPr>
+          <w:p>
+            <w:pPr>
+              <w:spacing w:after="60"/>
+              <w:rPr>
+                <w:rFonts w:eastAsiaTheme="minorEastAsia"/>
+              </w:rPr>
+            </w:pPr>
+          </w:p>
+        </w:tc>
+        <w:tc>
+          <w:tcPr>
+            <w:tcW w:w="3084" w:type="dxa"/>
+          </w:tcPr>
+          <w:p>
+            <w:pPr>
+              <w:spacing w:after="60"/>
+              <w:cnfStyle w:val="000000000000" w:firstRow="0" w:lastRow="0" w:firstColumn="0" w:lastColumn="0" w:oddVBand="0" w:evenVBand="0" w:oddHBand="0" w:evenHBand="0" w:firstRowFirstColumn="0" w:firstRowLastColumn="0" w:lastRowFirstColumn="0" w:lastRowLastColumn="0"/>
+              <w:rPr>
+                <w:rFonts w:eastAsiaTheme="minorEastAsia"/>
+              </w:rPr>
+            </w:pPr>
+            <w:r>
+              <w:rPr>
+                <w:rFonts w:eastAsiaTheme="minorEastAsia"/>
+              </w:rPr>
+              <w:t>QuizControl</w:t>
+            </w:r>
+          </w:p>
+        </w:tc>
+        <w:tc>
+          <w:tcPr>
+            <w:tcW w:w="3461" w:type="dxa"/>
+          </w:tcPr>
+          <w:p>
+            <w:pPr>
+              <w:spacing w:after="60"/>
+              <w:cnfStyle w:val="000000000000" w:firstRow="0" w:lastRow="0" w:firstColumn="0" w:lastColumn="0" w:oddVBand="0" w:evenVBand="0" w:oddHBand="0" w:evenHBand="0" w:firstRowFirstColumn="0" w:firstRowLastColumn="0" w:lastRowFirstColumn="0" w:lastRowLastColumn="0"/>
+              <w:rPr>
+                <w:rFonts w:eastAsiaTheme="minorEastAsia"/>
+              </w:rPr>
+            </w:pPr>
+            <w:r>
+              <w:rPr>
+                <w:rFonts w:eastAsiaTheme="minorEastAsia"/>
+              </w:rPr>
+              <w:t xml:space="preserve">Gestioni dati in partita </w:t>
             </w:r>
           </w:p>
         </w:tc>
@@ -2209,56 +2282,25 @@
         <w:tc>
           <w:tcPr>
             <w:cnfStyle w:val="001000000000" w:firstRow="0" w:lastRow="0" w:firstColumn="1" w:lastColumn="0" w:oddVBand="0" w:evenVBand="0" w:oddHBand="0" w:evenHBand="0" w:firstRowFirstColumn="0" w:firstRowLastColumn="0" w:lastRowFirstColumn="0" w:lastRowLastColumn="0"/>
-            <w:tcW w:w="4509" w:type="dxa"/>
-          </w:tcPr>
-          <w:p>
-            <w:pPr>
-              <w:spacing w:after="60"/>
-              <w:rPr>
-                <w:rFonts w:eastAsiaTheme="minorEastAsia"/>
-              </w:rPr>
-            </w:pPr>
-            <w:r>
-              <w:rPr>
-                <w:rFonts w:eastAsiaTheme="minorEastAsia"/>
-              </w:rPr>
-              <w:t>QuizControl</w:t>
-            </w:r>
-          </w:p>
-        </w:tc>
-        <w:tc>
-          <w:tcPr>
-            <w:tcW w:w="5075" w:type="dxa"/>
-          </w:tcPr>
-          <w:p>
-            <w:pPr>
-              <w:spacing w:after="60"/>
-              <w:cnfStyle w:val="000000000000" w:firstRow="0" w:lastRow="0" w:firstColumn="0" w:lastColumn="0" w:oddVBand="0" w:evenVBand="0" w:oddHBand="0" w:evenHBand="0" w:firstRowFirstColumn="0" w:firstRowLastColumn="0" w:lastRowFirstColumn="0" w:lastRowLastColumn="0"/>
-              <w:rPr>
-                <w:rFonts w:eastAsiaTheme="minorEastAsia"/>
-              </w:rPr>
-            </w:pPr>
-            <w:r>
-              <w:rPr>
-                <w:rFonts w:eastAsiaTheme="minorEastAsia"/>
-              </w:rPr>
-              <w:t xml:space="preserve">Gestioni dati in partita </w:t>
-            </w:r>
-          </w:p>
-        </w:tc>
-      </w:tr>
-      <w:tr>
-        <w:trPr>
-          <w:trHeight w:val="624"/>
-        </w:trPr>
-        <w:tc>
-          <w:tcPr>
-            <w:cnfStyle w:val="001000000000" w:firstRow="0" w:lastRow="0" w:firstColumn="1" w:lastColumn="0" w:oddVBand="0" w:evenVBand="0" w:oddHBand="0" w:evenHBand="0" w:firstRowFirstColumn="0" w:firstRowLastColumn="0" w:lastRowFirstColumn="0" w:lastRowLastColumn="0"/>
-            <w:tcW w:w="4509" w:type="dxa"/>
-          </w:tcPr>
-          <w:p>
-            <w:pPr>
-              <w:spacing w:after="60"/>
+            <w:tcW w:w="3083" w:type="dxa"/>
+          </w:tcPr>
+          <w:p>
+            <w:pPr>
+              <w:spacing w:after="60"/>
+              <w:rPr>
+                <w:rFonts w:eastAsiaTheme="minorEastAsia"/>
+              </w:rPr>
+            </w:pPr>
+          </w:p>
+        </w:tc>
+        <w:tc>
+          <w:tcPr>
+            <w:tcW w:w="3084" w:type="dxa"/>
+          </w:tcPr>
+          <w:p>
+            <w:pPr>
+              <w:spacing w:after="60"/>
+              <w:cnfStyle w:val="000000000000" w:firstRow="0" w:lastRow="0" w:firstColumn="0" w:lastColumn="0" w:oddVBand="0" w:evenVBand="0" w:oddHBand="0" w:evenHBand="0" w:firstRowFirstColumn="0" w:firstRowLastColumn="0" w:lastRowFirstColumn="0" w:lastRowLastColumn="0"/>
               <w:rPr>
                 <w:rFonts w:eastAsiaTheme="minorEastAsia"/>
               </w:rPr>
@@ -2273,7 +2315,7 @@
         </w:tc>
         <w:tc>
           <w:tcPr>
-            <w:tcW w:w="5075" w:type="dxa"/>
+            <w:tcW w:w="3461" w:type="dxa"/>
           </w:tcPr>
           <w:p>
             <w:pPr>
@@ -2329,6 +2371,136 @@
           <w:szCs w:val="36"/>
         </w:rPr>
       </w:pPr>
+    </w:p>
+    <w:p>
+      <w:pPr>
+        <w:spacing w:after="0" w:line="240" w:lineRule="auto"/>
+        <w:rPr>
+          <w:rStyle w:val="Titolo1Carattere"/>
+          <w:rFonts w:eastAsiaTheme="minorEastAsia"/>
+          <w:b/>
+          <w:i/>
+          <w:sz w:val="36"/>
+          <w:szCs w:val="36"/>
+        </w:rPr>
+      </w:pPr>
+    </w:p>
+    <w:p>
+      <w:pPr>
+        <w:spacing w:after="0" w:line="240" w:lineRule="auto"/>
+        <w:rPr>
+          <w:rStyle w:val="Titolo1Carattere"/>
+          <w:rFonts w:eastAsiaTheme="minorEastAsia"/>
+          <w:b/>
+          <w:i/>
+          <w:sz w:val="36"/>
+          <w:szCs w:val="36"/>
+        </w:rPr>
+      </w:pPr>
+    </w:p>
+    <w:p>
+      <w:pPr>
+        <w:spacing w:after="0" w:line="240" w:lineRule="auto"/>
+        <w:rPr>
+          <w:rStyle w:val="Titolo1Carattere"/>
+          <w:rFonts w:eastAsiaTheme="minorEastAsia"/>
+          <w:b/>
+          <w:i/>
+          <w:sz w:val="36"/>
+          <w:szCs w:val="36"/>
+        </w:rPr>
+      </w:pPr>
+    </w:p>
+    <w:p>
+      <w:pPr>
+        <w:spacing w:after="0" w:line="240" w:lineRule="auto"/>
+        <w:rPr>
+          <w:rStyle w:val="Titolo1Carattere"/>
+          <w:rFonts w:eastAsiaTheme="minorEastAsia"/>
+          <w:b/>
+          <w:i/>
+          <w:sz w:val="36"/>
+          <w:szCs w:val="36"/>
+        </w:rPr>
+      </w:pPr>
+    </w:p>
+    <w:p>
+      <w:pPr>
+        <w:spacing w:after="0" w:line="240" w:lineRule="auto"/>
+        <w:rPr>
+          <w:rStyle w:val="Titolo1Carattere"/>
+          <w:rFonts w:eastAsiaTheme="minorEastAsia"/>
+          <w:b/>
+          <w:i/>
+          <w:sz w:val="36"/>
+          <w:szCs w:val="36"/>
+        </w:rPr>
+      </w:pPr>
+    </w:p>
+    <w:p>
+      <w:pPr>
+        <w:spacing w:after="0" w:line="240" w:lineRule="auto"/>
+        <w:rPr>
+          <w:rStyle w:val="Titolo1Carattere"/>
+          <w:rFonts w:eastAsiaTheme="minorEastAsia"/>
+          <w:b/>
+          <w:i/>
+          <w:sz w:val="36"/>
+          <w:szCs w:val="36"/>
+        </w:rPr>
+      </w:pPr>
+    </w:p>
+    <w:p>
+      <w:pPr>
+        <w:spacing w:after="0" w:line="240" w:lineRule="auto"/>
+        <w:rPr>
+          <w:rStyle w:val="Titolo1Carattere"/>
+          <w:rFonts w:eastAsiaTheme="minorEastAsia"/>
+          <w:b/>
+          <w:i/>
+          <w:sz w:val="36"/>
+          <w:szCs w:val="36"/>
+        </w:rPr>
+      </w:pPr>
+    </w:p>
+    <w:p>
+      <w:pPr>
+        <w:spacing w:after="0" w:line="240" w:lineRule="auto"/>
+        <w:rPr>
+          <w:rStyle w:val="Titolo1Carattere"/>
+          <w:rFonts w:eastAsiaTheme="minorEastAsia"/>
+          <w:b/>
+          <w:i/>
+          <w:sz w:val="36"/>
+          <w:szCs w:val="36"/>
+        </w:rPr>
+      </w:pPr>
+    </w:p>
+    <w:p>
+      <w:pPr>
+        <w:spacing w:after="0" w:line="240" w:lineRule="auto"/>
+        <w:rPr>
+          <w:rStyle w:val="Titolo1Carattere"/>
+          <w:rFonts w:eastAsiaTheme="minorEastAsia"/>
+          <w:b/>
+          <w:i/>
+          <w:sz w:val="36"/>
+          <w:szCs w:val="36"/>
+        </w:rPr>
+      </w:pPr>
+    </w:p>
+    <w:p>
+      <w:pPr>
+        <w:spacing w:after="0" w:line="240" w:lineRule="auto"/>
+        <w:rPr>
+          <w:rStyle w:val="Titolo1Carattere"/>
+          <w:rFonts w:eastAsiaTheme="minorEastAsia"/>
+          <w:b/>
+          <w:i/>
+          <w:sz w:val="36"/>
+          <w:szCs w:val="36"/>
+        </w:rPr>
+      </w:pPr>
       <w:r>
         <w:rPr>
           <w:rStyle w:val="Titolo1Carattere"/>
@@ -2338,8 +2510,19 @@
           <w:sz w:val="36"/>
           <w:szCs w:val="36"/>
         </w:rPr>
+        <w:lastRenderedPageBreak/>
         <w:t>MODEL</w:t>
       </w:r>
+    </w:p>
+    <w:p>
+      <w:pPr>
+        <w:spacing w:after="0" w:line="240" w:lineRule="auto"/>
+        <w:rPr>
+          <w:rFonts w:ascii="Arial" w:hAnsi="Arial" w:cs="Arial"/>
+          <w:sz w:val="24"/>
+          <w:szCs w:val="24"/>
+        </w:rPr>
+      </w:pPr>
     </w:p>
     <w:p>
       <w:pPr>
@@ -2359,8 +2542,96 @@
           <w:sz w:val="24"/>
           <w:szCs w:val="24"/>
         </w:rPr>
-        <w:t>Il package Model contiene tutte le classi dedite alla gestione dei dati persistenti. Esso si occupa di fare da tramite tra l’applicazione e il database sottostante. Ogni classe contenuta all’interno di questo pacchetto fornisce i metodi per accedere ai dati utili all’applicazione. Le classi contenute all’interno di questo package sono le seguenti:</w:t>
+        <w:t>Il package model contiene le classi DAO che</w:t>
       </w:r>
+      <w:r>
+        <w:rPr>
+          <w:rFonts w:ascii="Arial" w:hAnsi="Arial" w:cs="Arial"/>
+          <w:sz w:val="24"/>
+          <w:szCs w:val="24"/>
+        </w:rPr>
+        <w:t xml:space="preserve">, appunto, incapsulano la logica di business e i </w:t>
+      </w:r>
+      <w:r>
+        <w:rPr>
+          <w:rFonts w:ascii="Arial" w:hAnsi="Arial" w:cs="Arial"/>
+          <w:sz w:val="24"/>
+          <w:szCs w:val="24"/>
+        </w:rPr>
+        <w:t>Java Beans che costituiscono le entità, con attributi e metodi setter e getter. Inoltre, abbiamo utilizzato altre classi manager</w:t>
+      </w:r>
+      <w:r>
+        <w:rPr>
+          <w:rFonts w:ascii="Arial" w:hAnsi="Arial" w:cs="Arial"/>
+          <w:sz w:val="24"/>
+          <w:szCs w:val="24"/>
+        </w:rPr>
+        <w:t xml:space="preserve"> ausiliarie</w:t>
+      </w:r>
+      <w:r>
+        <w:rPr>
+          <w:rFonts w:ascii="Arial" w:hAnsi="Arial" w:cs="Arial"/>
+          <w:sz w:val="24"/>
+          <w:szCs w:val="24"/>
+        </w:rPr>
+        <w:t xml:space="preserve"> che modellano informazioni non legate direttamente alla logica applicativa.</w:t>
+      </w:r>
+    </w:p>
+    <w:p>
+      <w:pPr>
+        <w:spacing w:after="0" w:line="240" w:lineRule="auto"/>
+        <w:rPr>
+          <w:rFonts w:eastAsiaTheme="minorEastAsia"/>
+        </w:rPr>
+      </w:pPr>
+    </w:p>
+    <w:p>
+      <w:pPr>
+        <w:spacing w:after="0" w:line="240" w:lineRule="auto"/>
+        <w:rPr>
+          <w:rFonts w:eastAsiaTheme="minorEastAsia"/>
+        </w:rPr>
+      </w:pPr>
+    </w:p>
+    <w:p>
+      <w:pPr>
+        <w:spacing w:after="0" w:line="240" w:lineRule="auto"/>
+        <w:rPr>
+          <w:rFonts w:eastAsiaTheme="minorEastAsia"/>
+        </w:rPr>
+      </w:pPr>
+    </w:p>
+    <w:p>
+      <w:pPr>
+        <w:spacing w:after="0" w:line="240" w:lineRule="auto"/>
+        <w:rPr>
+          <w:rFonts w:eastAsiaTheme="minorEastAsia"/>
+        </w:rPr>
+      </w:pPr>
+    </w:p>
+    <w:p>
+      <w:pPr>
+        <w:spacing w:after="0" w:line="240" w:lineRule="auto"/>
+        <w:rPr>
+          <w:rFonts w:eastAsiaTheme="minorEastAsia"/>
+        </w:rPr>
+      </w:pPr>
+    </w:p>
+    <w:p>
+      <w:pPr>
+        <w:spacing w:after="0" w:line="240" w:lineRule="auto"/>
+        <w:rPr>
+          <w:rFonts w:eastAsiaTheme="minorEastAsia"/>
+        </w:rPr>
+      </w:pPr>
+    </w:p>
+    <w:p>
+      <w:pPr>
+        <w:spacing w:after="0" w:line="240" w:lineRule="auto"/>
+        <w:rPr>
+          <w:rFonts w:eastAsiaTheme="minorEastAsia"/>
+        </w:rPr>
+      </w:pPr>
     </w:p>
     <w:p>
       <w:pPr>
@@ -2369,17 +2640,24 @@
           <w:rFonts w:asciiTheme="minorHAnsi" w:eastAsiaTheme="minorEastAsia" w:hAnsiTheme="minorHAnsi" w:cstheme="minorBidi"/>
         </w:rPr>
       </w:pPr>
-      <w:bookmarkStart w:id="3" w:name="_Toc58414507"/>
-      <w:bookmarkStart w:id="4" w:name="_Toc61987567"/>
       <w:r>
         <w:rPr>
           <w:rFonts w:asciiTheme="minorHAnsi" w:eastAsiaTheme="minorEastAsia" w:hAnsiTheme="minorHAnsi" w:cstheme="minorBidi"/>
         </w:rPr>
-        <w:lastRenderedPageBreak/>
-        <w:t>model.entity</w:t>
+        <w:t>M</w:t>
       </w:r>
-      <w:bookmarkEnd w:id="3"/>
-      <w:bookmarkEnd w:id="4"/>
+      <w:r>
+        <w:rPr>
+          <w:rFonts w:asciiTheme="minorHAnsi" w:eastAsiaTheme="minorEastAsia" w:hAnsiTheme="minorHAnsi" w:cstheme="minorBidi"/>
+        </w:rPr>
+        <w:t>odel</w:t>
+      </w:r>
+      <w:r>
+        <w:rPr>
+          <w:rFonts w:asciiTheme="minorHAnsi" w:eastAsiaTheme="minorEastAsia" w:hAnsiTheme="minorHAnsi" w:cstheme="minorBidi"/>
+        </w:rPr>
+        <w:t xml:space="preserve"> (DAO)</w:t>
+      </w:r>
     </w:p>
     <w:tbl>
       <w:tblPr>
@@ -2466,7 +2744,7 @@
       </w:tr>
       <w:tr>
         <w:trPr>
-          <w:trHeight w:val="595"/>
+          <w:trHeight w:val="624"/>
         </w:trPr>
         <w:tc>
           <w:tcPr>
@@ -2484,7 +2762,7 @@
               <w:rPr>
                 <w:rFonts w:eastAsiaTheme="minorEastAsia"/>
               </w:rPr>
-              <w:t>EndMatch</w:t>
+              <w:t>QuestionManager</w:t>
             </w:r>
           </w:p>
         </w:tc>
@@ -2504,66 +2782,7 @@
               <w:rPr>
                 <w:rFonts w:eastAsiaTheme="minorEastAsia"/>
               </w:rPr>
-              <w:t xml:space="preserve">Rappresenta la fine della partita </w:t>
-            </w:r>
-          </w:p>
-        </w:tc>
-      </w:tr>
-      <w:tr>
-        <w:trPr>
-          <w:trHeight w:val="595"/>
-        </w:trPr>
-        <w:tc>
-          <w:tcPr>
-            <w:cnfStyle w:val="001000000000" w:firstRow="0" w:lastRow="0" w:firstColumn="1" w:lastColumn="0" w:oddVBand="0" w:evenVBand="0" w:oddHBand="0" w:evenHBand="0" w:firstRowFirstColumn="0" w:firstRowLastColumn="0" w:lastRowFirstColumn="0" w:lastRowLastColumn="0"/>
-            <w:tcW w:w="4509" w:type="dxa"/>
-          </w:tcPr>
-          <w:p>
-            <w:pPr>
-              <w:rPr>
-                <w:lang w:val="en-US"/>
-              </w:rPr>
-            </w:pPr>
-            <w:r>
-              <w:rPr>
-                <w:lang w:val="en-US"/>
-              </w:rPr>
-              <w:t>IaModule</w:t>
-            </w:r>
-          </w:p>
-        </w:tc>
-        <w:tc>
-          <w:tcPr>
-            <w:tcW w:w="5075" w:type="dxa"/>
-          </w:tcPr>
-          <w:p>
-            <w:pPr>
-              <w:spacing w:after="60"/>
-              <w:cnfStyle w:val="000000000000" w:firstRow="0" w:lastRow="0" w:firstColumn="0" w:lastColumn="0" w:oddVBand="0" w:evenVBand="0" w:oddHBand="0" w:evenHBand="0" w:firstRowFirstColumn="0" w:firstRowLastColumn="0" w:lastRowFirstColumn="0" w:lastRowLastColumn="0"/>
-              <w:rPr>
-                <w:rFonts w:eastAsiaTheme="minorEastAsia"/>
-                <w:lang w:val="en-US"/>
-              </w:rPr>
-            </w:pPr>
-            <w:r>
-              <w:rPr>
-                <w:rFonts w:eastAsiaTheme="minorEastAsia"/>
-              </w:rPr>
-              <w:t xml:space="preserve">Rappresenta </w:t>
-            </w:r>
-            <w:r>
-              <w:rPr>
-                <w:rFonts w:eastAsiaTheme="minorEastAsia"/>
-                <w:lang w:val="en-US"/>
-              </w:rPr>
-              <w:t>il</w:t>
-            </w:r>
-            <w:r>
-              <w:rPr>
-                <w:rFonts w:eastAsiaTheme="minorEastAsia"/>
-                <w:lang w:val="en-US"/>
-              </w:rPr>
-              <w:t xml:space="preserve"> modulo di inteligenza artificiale </w:t>
+              <w:t>Gestisce la business-logic legata alle domande</w:t>
             </w:r>
           </w:p>
         </w:tc>
@@ -2588,7 +2807,7 @@
               <w:rPr>
                 <w:rFonts w:eastAsiaTheme="minorEastAsia"/>
               </w:rPr>
-              <w:t>Knowledge</w:t>
+              <w:t>QuizManager</w:t>
             </w:r>
           </w:p>
         </w:tc>
@@ -2608,52 +2827,13 @@
               <w:rPr>
                 <w:rFonts w:eastAsiaTheme="minorEastAsia"/>
               </w:rPr>
-              <w:t>Rappresenta la schermata Knowledge</w:t>
-            </w:r>
-          </w:p>
-        </w:tc>
-      </w:tr>
-      <w:tr>
-        <w:trPr>
-          <w:trHeight w:val="595"/>
-        </w:trPr>
-        <w:tc>
-          <w:tcPr>
-            <w:cnfStyle w:val="001000000000" w:firstRow="0" w:lastRow="0" w:firstColumn="1" w:lastColumn="0" w:oddVBand="0" w:evenVBand="0" w:oddHBand="0" w:evenHBand="0" w:firstRowFirstColumn="0" w:firstRowLastColumn="0" w:lastRowFirstColumn="0" w:lastRowLastColumn="0"/>
-            <w:tcW w:w="4509" w:type="dxa"/>
-          </w:tcPr>
-          <w:p>
-            <w:pPr>
-              <w:spacing w:after="60"/>
-              <w:rPr>
-                <w:rFonts w:eastAsiaTheme="minorEastAsia"/>
-              </w:rPr>
-            </w:pPr>
-            <w:r>
-              <w:rPr>
-                <w:rFonts w:eastAsiaTheme="minorEastAsia"/>
-              </w:rPr>
-              <w:t>Login</w:t>
-            </w:r>
-          </w:p>
-        </w:tc>
-        <w:tc>
-          <w:tcPr>
-            <w:tcW w:w="5075" w:type="dxa"/>
-          </w:tcPr>
-          <w:p>
-            <w:pPr>
-              <w:spacing w:after="60"/>
-              <w:cnfStyle w:val="000000000000" w:firstRow="0" w:lastRow="0" w:firstColumn="0" w:lastColumn="0" w:oddVBand="0" w:evenVBand="0" w:oddHBand="0" w:evenHBand="0" w:firstRowFirstColumn="0" w:firstRowLastColumn="0" w:lastRowFirstColumn="0" w:lastRowLastColumn="0"/>
-              <w:rPr>
-                <w:rFonts w:eastAsiaTheme="minorEastAsia"/>
-              </w:rPr>
-            </w:pPr>
-            <w:r>
-              <w:rPr>
-                <w:rFonts w:eastAsiaTheme="minorEastAsia"/>
-              </w:rPr>
-              <w:t>Rappresenta l’area di Login</w:t>
+              <w:t>Gestisce la business-logic legata a</w:t>
+            </w:r>
+            <w:r>
+              <w:rPr>
+                <w:rFonts w:eastAsiaTheme="minorEastAsia"/>
+              </w:rPr>
+              <w:t>l quiz</w:t>
             </w:r>
           </w:p>
         </w:tc>
@@ -2678,13 +2858,7 @@
               <w:rPr>
                 <w:rFonts w:eastAsiaTheme="minorEastAsia"/>
               </w:rPr>
-              <w:t>Main</w:t>
-            </w:r>
-            <w:r>
-              <w:rPr>
-                <w:rFonts w:eastAsiaTheme="minorEastAsia"/>
-              </w:rPr>
-              <w:t>Activity</w:t>
+              <w:t>UserManager</w:t>
             </w:r>
           </w:p>
         </w:tc>
@@ -2704,334 +2878,13 @@
               <w:rPr>
                 <w:rFonts w:eastAsiaTheme="minorEastAsia"/>
               </w:rPr>
-              <w:t>Rappresenta l’Activity</w:t>
-            </w:r>
-            <w:r>
-              <w:rPr>
-                <w:rFonts w:eastAsiaTheme="minorEastAsia"/>
-              </w:rPr>
-              <w:t xml:space="preserve"> principal</w:t>
-            </w:r>
-            <w:r>
-              <w:rPr>
-                <w:rFonts w:eastAsiaTheme="minorEastAsia"/>
-              </w:rPr>
-              <w:t>e della nostra app</w:t>
-            </w:r>
-          </w:p>
-        </w:tc>
-      </w:tr>
-      <w:tr>
-        <w:trPr>
-          <w:trHeight w:val="624"/>
-        </w:trPr>
-        <w:tc>
-          <w:tcPr>
-            <w:cnfStyle w:val="001000000000" w:firstRow="0" w:lastRow="0" w:firstColumn="1" w:lastColumn="0" w:oddVBand="0" w:evenVBand="0" w:oddHBand="0" w:evenHBand="0" w:firstRowFirstColumn="0" w:firstRowLastColumn="0" w:lastRowFirstColumn="0" w:lastRowLastColumn="0"/>
-            <w:tcW w:w="4509" w:type="dxa"/>
-          </w:tcPr>
-          <w:p>
-            <w:pPr>
-              <w:spacing w:after="60"/>
-              <w:rPr>
-                <w:rFonts w:eastAsiaTheme="minorEastAsia"/>
-              </w:rPr>
-            </w:pPr>
-            <w:r>
-              <w:rPr>
-                <w:rFonts w:eastAsiaTheme="minorEastAsia"/>
-              </w:rPr>
-              <w:t>Pairing</w:t>
-            </w:r>
-          </w:p>
-        </w:tc>
-        <w:tc>
-          <w:tcPr>
-            <w:tcW w:w="5075" w:type="dxa"/>
-          </w:tcPr>
-          <w:p>
-            <w:pPr>
-              <w:spacing w:after="60"/>
-              <w:cnfStyle w:val="000000000000" w:firstRow="0" w:lastRow="0" w:firstColumn="0" w:lastColumn="0" w:oddVBand="0" w:evenVBand="0" w:oddHBand="0" w:evenHBand="0" w:firstRowFirstColumn="0" w:firstRowLastColumn="0" w:lastRowFirstColumn="0" w:lastRowLastColumn="0"/>
-              <w:rPr>
-                <w:rFonts w:eastAsiaTheme="minorEastAsia"/>
-              </w:rPr>
-            </w:pPr>
-            <w:r>
-              <w:rPr>
-                <w:rFonts w:eastAsiaTheme="minorEastAsia"/>
-              </w:rPr>
-              <w:t>Rappresenta l’abbinamento dei 2 giocatori</w:t>
-            </w:r>
-          </w:p>
-        </w:tc>
-      </w:tr>
-      <w:tr>
-        <w:trPr>
-          <w:trHeight w:val="624"/>
-        </w:trPr>
-        <w:tc>
-          <w:tcPr>
-            <w:cnfStyle w:val="001000000000" w:firstRow="0" w:lastRow="0" w:firstColumn="1" w:lastColumn="0" w:oddVBand="0" w:evenVBand="0" w:oddHBand="0" w:evenHBand="0" w:firstRowFirstColumn="0" w:firstRowLastColumn="0" w:lastRowFirstColumn="0" w:lastRowLastColumn="0"/>
-            <w:tcW w:w="4509" w:type="dxa"/>
-          </w:tcPr>
-          <w:p>
-            <w:pPr>
-              <w:spacing w:after="60"/>
-              <w:rPr>
-                <w:rFonts w:eastAsiaTheme="minorEastAsia"/>
-              </w:rPr>
-            </w:pPr>
-            <w:r>
-              <w:rPr>
-                <w:rFonts w:eastAsiaTheme="minorEastAsia"/>
-              </w:rPr>
-              <w:t>Question</w:t>
-            </w:r>
-          </w:p>
-        </w:tc>
-        <w:tc>
-          <w:tcPr>
-            <w:tcW w:w="5075" w:type="dxa"/>
-          </w:tcPr>
-          <w:p>
-            <w:pPr>
-              <w:spacing w:after="60"/>
-              <w:cnfStyle w:val="000000000000" w:firstRow="0" w:lastRow="0" w:firstColumn="0" w:lastColumn="0" w:oddVBand="0" w:evenVBand="0" w:oddHBand="0" w:evenHBand="0" w:firstRowFirstColumn="0" w:firstRowLastColumn="0" w:lastRowFirstColumn="0" w:lastRowLastColumn="0"/>
-              <w:rPr>
-                <w:rFonts w:eastAsiaTheme="minorEastAsia"/>
-              </w:rPr>
-            </w:pPr>
-            <w:r>
-              <w:rPr>
-                <w:rFonts w:eastAsiaTheme="minorEastAsia"/>
-              </w:rPr>
-              <w:t xml:space="preserve">Rappresenta le domande </w:t>
-            </w:r>
-          </w:p>
-        </w:tc>
-      </w:tr>
-      <w:tr>
-        <w:trPr>
-          <w:trHeight w:val="624"/>
-        </w:trPr>
-        <w:tc>
-          <w:tcPr>
-            <w:cnfStyle w:val="001000000000" w:firstRow="0" w:lastRow="0" w:firstColumn="1" w:lastColumn="0" w:oddVBand="0" w:evenVBand="0" w:oddHBand="0" w:evenHBand="0" w:firstRowFirstColumn="0" w:firstRowLastColumn="0" w:lastRowFirstColumn="0" w:lastRowLastColumn="0"/>
-            <w:tcW w:w="4509" w:type="dxa"/>
-          </w:tcPr>
-          <w:p>
-            <w:pPr>
-              <w:spacing w:after="60"/>
-              <w:rPr>
-                <w:rFonts w:eastAsiaTheme="minorEastAsia"/>
-              </w:rPr>
-            </w:pPr>
-            <w:r>
-              <w:rPr>
-                <w:rFonts w:eastAsiaTheme="minorEastAsia"/>
-              </w:rPr>
-              <w:t>Quiz</w:t>
-            </w:r>
-          </w:p>
-        </w:tc>
-        <w:tc>
-          <w:tcPr>
-            <w:tcW w:w="5075" w:type="dxa"/>
-          </w:tcPr>
-          <w:p>
-            <w:pPr>
-              <w:spacing w:after="60"/>
-              <w:cnfStyle w:val="000000000000" w:firstRow="0" w:lastRow="0" w:firstColumn="0" w:lastColumn="0" w:oddVBand="0" w:evenVBand="0" w:oddHBand="0" w:evenHBand="0" w:firstRowFirstColumn="0" w:firstRowLastColumn="0" w:lastRowFirstColumn="0" w:lastRowLastColumn="0"/>
-              <w:rPr>
-                <w:rFonts w:eastAsiaTheme="minorEastAsia"/>
-              </w:rPr>
-            </w:pPr>
-            <w:r>
-              <w:rPr>
-                <w:rFonts w:eastAsiaTheme="minorEastAsia"/>
-              </w:rPr>
-              <w:t xml:space="preserve">Rappresenta lo stato della partita </w:t>
-            </w:r>
-          </w:p>
-        </w:tc>
-      </w:tr>
-      <w:tr>
-        <w:trPr>
-          <w:trHeight w:val="624"/>
-        </w:trPr>
-        <w:tc>
-          <w:tcPr>
-            <w:cnfStyle w:val="001000000000" w:firstRow="0" w:lastRow="0" w:firstColumn="1" w:lastColumn="0" w:oddVBand="0" w:evenVBand="0" w:oddHBand="0" w:evenHBand="0" w:firstRowFirstColumn="0" w:firstRowLastColumn="0" w:lastRowFirstColumn="0" w:lastRowLastColumn="0"/>
-            <w:tcW w:w="4509" w:type="dxa"/>
-          </w:tcPr>
-          <w:p>
-            <w:pPr>
-              <w:spacing w:after="60"/>
-              <w:rPr>
-                <w:rFonts w:eastAsiaTheme="minorEastAsia"/>
-              </w:rPr>
-            </w:pPr>
-            <w:r>
-              <w:rPr>
-                <w:rFonts w:eastAsiaTheme="minorEastAsia"/>
-              </w:rPr>
-              <w:t>User</w:t>
-            </w:r>
-          </w:p>
-        </w:tc>
-        <w:tc>
-          <w:tcPr>
-            <w:tcW w:w="5075" w:type="dxa"/>
-          </w:tcPr>
-          <w:p>
-            <w:pPr>
-              <w:spacing w:after="60"/>
-              <w:cnfStyle w:val="000000000000" w:firstRow="0" w:lastRow="0" w:firstColumn="0" w:lastColumn="0" w:oddVBand="0" w:evenVBand="0" w:oddHBand="0" w:evenHBand="0" w:firstRowFirstColumn="0" w:firstRowLastColumn="0" w:lastRowFirstColumn="0" w:lastRowLastColumn="0"/>
-              <w:rPr>
-                <w:rFonts w:eastAsiaTheme="minorEastAsia"/>
-              </w:rPr>
-            </w:pPr>
-            <w:r>
-              <w:rPr>
-                <w:rFonts w:eastAsiaTheme="minorEastAsia"/>
-              </w:rPr>
-              <w:t>Rappresenta l’utente connesso</w:t>
-            </w:r>
-          </w:p>
-        </w:tc>
-      </w:tr>
-      <w:tr>
-        <w:trPr>
-          <w:trHeight w:val="624"/>
-        </w:trPr>
-        <w:tc>
-          <w:tcPr>
-            <w:cnfStyle w:val="001000000000" w:firstRow="0" w:lastRow="0" w:firstColumn="1" w:lastColumn="0" w:oddVBand="0" w:evenVBand="0" w:oddHBand="0" w:evenHBand="0" w:firstRowFirstColumn="0" w:firstRowLastColumn="0" w:lastRowFirstColumn="0" w:lastRowLastColumn="0"/>
-            <w:tcW w:w="4509" w:type="dxa"/>
-          </w:tcPr>
-          <w:p>
-            <w:pPr>
-              <w:spacing w:after="60"/>
-              <w:rPr>
-                <w:rFonts w:eastAsiaTheme="minorEastAsia"/>
-              </w:rPr>
-            </w:pPr>
-            <w:r>
-              <w:rPr>
-                <w:rFonts w:eastAsiaTheme="minorEastAsia"/>
-              </w:rPr>
-              <w:t>AdapterWrapper</w:t>
-            </w:r>
-          </w:p>
-        </w:tc>
-        <w:tc>
-          <w:tcPr>
-            <w:tcW w:w="5075" w:type="dxa"/>
-          </w:tcPr>
-          <w:p>
-            <w:pPr>
-              <w:spacing w:after="60"/>
-              <w:cnfStyle w:val="000000000000" w:firstRow="0" w:lastRow="0" w:firstColumn="0" w:lastColumn="0" w:oddVBand="0" w:evenVBand="0" w:oddHBand="0" w:evenHBand="0" w:firstRowFirstColumn="0" w:firstRowLastColumn="0" w:lastRowFirstColumn="0" w:lastRowLastColumn="0"/>
-              <w:rPr>
-                <w:rFonts w:eastAsiaTheme="minorEastAsia"/>
-              </w:rPr>
-            </w:pPr>
-            <w:r>
-              <w:rPr>
-                <w:rFonts w:eastAsiaTheme="minorEastAsia"/>
-              </w:rPr>
-              <w:t xml:space="preserve">Rappresenta la risposta dell’utente inerente a una domanda </w:t>
-            </w:r>
-          </w:p>
-        </w:tc>
-      </w:tr>
-      <w:tr>
-        <w:trPr>
-          <w:trHeight w:val="624"/>
-        </w:trPr>
-        <w:tc>
-          <w:tcPr>
-            <w:cnfStyle w:val="001000000000" w:firstRow="0" w:lastRow="0" w:firstColumn="1" w:lastColumn="0" w:oddVBand="0" w:evenVBand="0" w:oddHBand="0" w:evenHBand="0" w:firstRowFirstColumn="0" w:firstRowLastColumn="0" w:lastRowFirstColumn="0" w:lastRowLastColumn="0"/>
-            <w:tcW w:w="4509" w:type="dxa"/>
-          </w:tcPr>
-          <w:p>
-            <w:pPr>
-              <w:spacing w:after="60"/>
-              <w:rPr>
-                <w:rFonts w:eastAsiaTheme="minorEastAsia"/>
-              </w:rPr>
-            </w:pPr>
-            <w:r>
-              <w:rPr>
-                <w:rFonts w:eastAsiaTheme="minorEastAsia"/>
-              </w:rPr>
-              <w:t>InternetConnection</w:t>
-            </w:r>
-          </w:p>
-        </w:tc>
-        <w:tc>
-          <w:tcPr>
-            <w:tcW w:w="5075" w:type="dxa"/>
-          </w:tcPr>
-          <w:p>
-            <w:pPr>
-              <w:spacing w:after="60"/>
-              <w:cnfStyle w:val="000000000000" w:firstRow="0" w:lastRow="0" w:firstColumn="0" w:lastColumn="0" w:oddVBand="0" w:evenVBand="0" w:oddHBand="0" w:evenHBand="0" w:firstRowFirstColumn="0" w:firstRowLastColumn="0" w:lastRowFirstColumn="0" w:lastRowLastColumn="0"/>
-              <w:rPr>
-                <w:rFonts w:eastAsiaTheme="minorEastAsia"/>
-              </w:rPr>
-            </w:pPr>
-            <w:r>
-              <w:rPr>
-                <w:rFonts w:eastAsiaTheme="minorEastAsia"/>
-              </w:rPr>
-              <w:t xml:space="preserve">Rappresenta la connessione ad internet </w:t>
-            </w:r>
-          </w:p>
-        </w:tc>
-      </w:tr>
-      <w:tr>
-        <w:trPr>
-          <w:trHeight w:val="624"/>
-        </w:trPr>
-        <w:tc>
-          <w:tcPr>
-            <w:cnfStyle w:val="001000000000" w:firstRow="0" w:lastRow="0" w:firstColumn="1" w:lastColumn="0" w:oddVBand="0" w:evenVBand="0" w:oddHBand="0" w:evenHBand="0" w:firstRowFirstColumn="0" w:firstRowLastColumn="0" w:lastRowFirstColumn="0" w:lastRowLastColumn="0"/>
-            <w:tcW w:w="4509" w:type="dxa"/>
-          </w:tcPr>
-          <w:p>
-            <w:pPr>
-              <w:spacing w:after="60"/>
-              <w:rPr>
-                <w:rFonts w:eastAsiaTheme="minorEastAsia"/>
-              </w:rPr>
-            </w:pPr>
-            <w:r>
-              <w:rPr>
-                <w:rFonts w:eastAsiaTheme="minorEastAsia"/>
-              </w:rPr>
-              <w:t>Match</w:t>
-            </w:r>
-          </w:p>
-        </w:tc>
-        <w:tc>
-          <w:tcPr>
-            <w:tcW w:w="5075" w:type="dxa"/>
-          </w:tcPr>
-          <w:p>
-            <w:pPr>
-              <w:spacing w:after="60"/>
-              <w:cnfStyle w:val="000000000000" w:firstRow="0" w:lastRow="0" w:firstColumn="0" w:lastColumn="0" w:oddVBand="0" w:evenVBand="0" w:oddHBand="0" w:evenHBand="0" w:firstRowFirstColumn="0" w:firstRowLastColumn="0" w:lastRowFirstColumn="0" w:lastRowLastColumn="0"/>
-              <w:rPr>
-                <w:rFonts w:eastAsiaTheme="minorEastAsia"/>
-              </w:rPr>
-            </w:pPr>
-            <w:r>
-              <w:rPr>
-                <w:rFonts w:eastAsiaTheme="minorEastAsia"/>
-              </w:rPr>
-              <w:t xml:space="preserve">Rappresenta la partita </w:t>
+              <w:t xml:space="preserve">Gestisce la business-logic legata </w:t>
+            </w:r>
+            <w:r>
+              <w:rPr>
+                <w:rFonts w:eastAsiaTheme="minorEastAsia"/>
+              </w:rPr>
+              <w:t>all’Utente</w:t>
             </w:r>
           </w:p>
         </w:tc>
@@ -3039,9 +2892,8 @@
     </w:tbl>
     <w:p>
       <w:pPr>
-        <w:spacing w:after="0" w:line="240" w:lineRule="auto"/>
         <w:rPr>
-          <w:rFonts w:eastAsiaTheme="minorEastAsia"/>
+          <w:lang w:eastAsia="it-IT"/>
         </w:rPr>
       </w:pPr>
     </w:p>
@@ -3056,13 +2908,25 @@
         <w:rPr>
           <w:rFonts w:asciiTheme="minorHAnsi" w:eastAsiaTheme="minorEastAsia" w:hAnsiTheme="minorHAnsi" w:cstheme="minorBidi"/>
         </w:rPr>
-        <w:t>model</w:t>
+        <w:t>Model</w:t>
       </w:r>
       <w:r>
         <w:rPr>
           <w:rFonts w:asciiTheme="minorHAnsi" w:eastAsiaTheme="minorEastAsia" w:hAnsiTheme="minorHAnsi" w:cstheme="minorBidi"/>
         </w:rPr>
-        <w:t>.dao</w:t>
+        <w:t xml:space="preserve"> (</w:t>
+      </w:r>
+      <w:r>
+        <w:rPr>
+          <w:rFonts w:asciiTheme="minorHAnsi" w:eastAsiaTheme="minorEastAsia" w:hAnsiTheme="minorHAnsi" w:cstheme="minorBidi"/>
+        </w:rPr>
+        <w:t>JAVA BEANS</w:t>
+      </w:r>
+      <w:r>
+        <w:rPr>
+          <w:rFonts w:asciiTheme="minorHAnsi" w:eastAsiaTheme="minorEastAsia" w:hAnsiTheme="minorHAnsi" w:cstheme="minorBidi"/>
+        </w:rPr>
+        <w:t>)</w:t>
       </w:r>
     </w:p>
     <w:tbl>
@@ -3168,7 +3032,7 @@
               <w:rPr>
                 <w:rFonts w:eastAsiaTheme="minorEastAsia"/>
               </w:rPr>
-              <w:t>MatchManager</w:t>
+              <w:t>Quiz</w:t>
             </w:r>
           </w:p>
         </w:tc>
@@ -3188,7 +3052,7 @@
               <w:rPr>
                 <w:rFonts w:eastAsiaTheme="minorEastAsia"/>
               </w:rPr>
-              <w:t xml:space="preserve">Modella le domande durante la partita </w:t>
+              <w:t>Classe che contiene le informazioni legate alla partita</w:t>
             </w:r>
           </w:p>
         </w:tc>
@@ -3213,7 +3077,7 @@
               <w:rPr>
                 <w:rFonts w:eastAsiaTheme="minorEastAsia"/>
               </w:rPr>
-              <w:t>EndMatchManager</w:t>
+              <w:t>Question</w:t>
             </w:r>
           </w:p>
         </w:tc>
@@ -3233,7 +3097,13 @@
               <w:rPr>
                 <w:rFonts w:eastAsiaTheme="minorEastAsia"/>
               </w:rPr>
-              <w:t>Modella le informazioni finali della partita col DataBase</w:t>
+              <w:t xml:space="preserve">Classe che contiene le informazioni </w:t>
+            </w:r>
+            <w:r>
+              <w:rPr>
+                <w:rFonts w:eastAsiaTheme="minorEastAsia"/>
+              </w:rPr>
+              <w:t>relative alla singola domanda</w:t>
             </w:r>
           </w:p>
         </w:tc>
@@ -3258,7 +3128,7 @@
               <w:rPr>
                 <w:rFonts w:eastAsiaTheme="minorEastAsia"/>
               </w:rPr>
-              <w:t>KnowledgeManager</w:t>
+              <w:t>User</w:t>
             </w:r>
           </w:p>
         </w:tc>
@@ -3278,289 +3148,18 @@
               <w:rPr>
                 <w:rFonts w:eastAsiaTheme="minorEastAsia"/>
               </w:rPr>
-              <w:t>Modella le informazioni dell’area Knowledge col DataBase</w:t>
-            </w:r>
-          </w:p>
-        </w:tc>
-      </w:tr>
-      <w:tr>
-        <w:trPr>
-          <w:trHeight w:val="595"/>
-        </w:trPr>
-        <w:tc>
-          <w:tcPr>
-            <w:cnfStyle w:val="001000000000" w:firstRow="0" w:lastRow="0" w:firstColumn="1" w:lastColumn="0" w:oddVBand="0" w:evenVBand="0" w:oddHBand="0" w:evenHBand="0" w:firstRowFirstColumn="0" w:firstRowLastColumn="0" w:lastRowFirstColumn="0" w:lastRowLastColumn="0"/>
-            <w:tcW w:w="4509" w:type="dxa"/>
-          </w:tcPr>
-          <w:p>
-            <w:pPr>
-              <w:spacing w:after="60"/>
-              <w:rPr>
-                <w:rFonts w:eastAsiaTheme="minorEastAsia"/>
-              </w:rPr>
-            </w:pPr>
-            <w:r>
-              <w:rPr>
-                <w:rFonts w:eastAsiaTheme="minorEastAsia"/>
-              </w:rPr>
-              <w:t>LoginManager</w:t>
-            </w:r>
-          </w:p>
-        </w:tc>
-        <w:tc>
-          <w:tcPr>
-            <w:tcW w:w="5075" w:type="dxa"/>
-          </w:tcPr>
-          <w:p>
-            <w:pPr>
-              <w:spacing w:after="60"/>
-              <w:cnfStyle w:val="000000000000" w:firstRow="0" w:lastRow="0" w:firstColumn="0" w:lastColumn="0" w:oddVBand="0" w:evenVBand="0" w:oddHBand="0" w:evenHBand="0" w:firstRowFirstColumn="0" w:firstRowLastColumn="0" w:lastRowFirstColumn="0" w:lastRowLastColumn="0"/>
-              <w:rPr>
-                <w:rFonts w:eastAsiaTheme="minorEastAsia"/>
-              </w:rPr>
-            </w:pPr>
-            <w:r>
-              <w:rPr>
-                <w:rFonts w:eastAsiaTheme="minorEastAsia"/>
-              </w:rPr>
-              <w:t>Modella le i</w:t>
-            </w:r>
-            <w:r>
-              <w:rPr>
-                <w:rFonts w:eastAsiaTheme="minorEastAsia"/>
-              </w:rPr>
-              <w:t>nformazioni utente col DataBase</w:t>
-            </w:r>
-          </w:p>
-        </w:tc>
-      </w:tr>
-      <w:tr>
-        <w:trPr>
-          <w:trHeight w:val="624"/>
-        </w:trPr>
-        <w:tc>
-          <w:tcPr>
-            <w:cnfStyle w:val="001000000000" w:firstRow="0" w:lastRow="0" w:firstColumn="1" w:lastColumn="0" w:oddVBand="0" w:evenVBand="0" w:oddHBand="0" w:evenHBand="0" w:firstRowFirstColumn="0" w:firstRowLastColumn="0" w:lastRowFirstColumn="0" w:lastRowLastColumn="0"/>
-            <w:tcW w:w="4509" w:type="dxa"/>
-          </w:tcPr>
-          <w:p>
-            <w:pPr>
-              <w:spacing w:after="60"/>
-              <w:rPr>
-                <w:rFonts w:eastAsiaTheme="minorEastAsia"/>
-              </w:rPr>
-            </w:pPr>
-            <w:r>
-              <w:rPr>
-                <w:rFonts w:eastAsiaTheme="minorEastAsia"/>
-              </w:rPr>
-              <w:t>PairingManager</w:t>
-            </w:r>
-          </w:p>
-        </w:tc>
-        <w:tc>
-          <w:tcPr>
-            <w:tcW w:w="5075" w:type="dxa"/>
-          </w:tcPr>
-          <w:p>
-            <w:pPr>
-              <w:spacing w:after="60"/>
-              <w:cnfStyle w:val="000000000000" w:firstRow="0" w:lastRow="0" w:firstColumn="0" w:lastColumn="0" w:oddVBand="0" w:evenVBand="0" w:oddHBand="0" w:evenHBand="0" w:firstRowFirstColumn="0" w:firstRowLastColumn="0" w:lastRowFirstColumn="0" w:lastRowLastColumn="0"/>
-              <w:rPr>
-                <w:rFonts w:eastAsiaTheme="minorEastAsia"/>
-              </w:rPr>
-            </w:pPr>
-            <w:r>
-              <w:rPr>
-                <w:rFonts w:eastAsiaTheme="minorEastAsia"/>
-              </w:rPr>
-              <w:t>Modella le interazioni dei 2 utenti col DataBase</w:t>
-            </w:r>
-          </w:p>
-        </w:tc>
-      </w:tr>
-      <w:tr>
-        <w:trPr>
-          <w:trHeight w:val="624"/>
-        </w:trPr>
-        <w:tc>
-          <w:tcPr>
-            <w:cnfStyle w:val="001000000000" w:firstRow="0" w:lastRow="0" w:firstColumn="1" w:lastColumn="0" w:oddVBand="0" w:evenVBand="0" w:oddHBand="0" w:evenHBand="0" w:firstRowFirstColumn="0" w:firstRowLastColumn="0" w:lastRowFirstColumn="0" w:lastRowLastColumn="0"/>
-            <w:tcW w:w="4509" w:type="dxa"/>
-          </w:tcPr>
-          <w:p>
-            <w:pPr>
-              <w:spacing w:after="60"/>
-              <w:rPr>
-                <w:rFonts w:eastAsiaTheme="minorEastAsia"/>
-              </w:rPr>
-            </w:pPr>
-            <w:r>
-              <w:rPr>
-                <w:rFonts w:eastAsiaTheme="minorEastAsia"/>
-              </w:rPr>
-              <w:t>QuestionManager</w:t>
-            </w:r>
-          </w:p>
-        </w:tc>
-        <w:tc>
-          <w:tcPr>
-            <w:tcW w:w="5075" w:type="dxa"/>
-          </w:tcPr>
-          <w:p>
-            <w:pPr>
-              <w:spacing w:after="60"/>
-              <w:cnfStyle w:val="000000000000" w:firstRow="0" w:lastRow="0" w:firstColumn="0" w:lastColumn="0" w:oddVBand="0" w:evenVBand="0" w:oddHBand="0" w:evenHBand="0" w:firstRowFirstColumn="0" w:firstRowLastColumn="0" w:lastRowFirstColumn="0" w:lastRowLastColumn="0"/>
-              <w:rPr>
-                <w:rFonts w:eastAsiaTheme="minorEastAsia"/>
-              </w:rPr>
-            </w:pPr>
-            <w:r>
-              <w:rPr>
-                <w:rFonts w:eastAsiaTheme="minorEastAsia"/>
-              </w:rPr>
-              <w:t>Modella l</w:t>
-            </w:r>
-            <w:r>
-              <w:rPr>
-                <w:rFonts w:eastAsiaTheme="minorEastAsia"/>
-              </w:rPr>
-              <w:t>e informazioni delle domande co</w:t>
-            </w:r>
-            <w:bookmarkStart w:id="5" w:name="_GoBack"/>
-            <w:bookmarkEnd w:id="5"/>
-            <w:r>
-              <w:rPr>
-                <w:rFonts w:eastAsiaTheme="minorEastAsia"/>
-              </w:rPr>
-              <w:t>l DataBase</w:t>
-            </w:r>
-          </w:p>
-        </w:tc>
-      </w:tr>
-      <w:tr>
-        <w:trPr>
-          <w:trHeight w:val="624"/>
-        </w:trPr>
-        <w:tc>
-          <w:tcPr>
-            <w:cnfStyle w:val="001000000000" w:firstRow="0" w:lastRow="0" w:firstColumn="1" w:lastColumn="0" w:oddVBand="0" w:evenVBand="0" w:oddHBand="0" w:evenHBand="0" w:firstRowFirstColumn="0" w:firstRowLastColumn="0" w:lastRowFirstColumn="0" w:lastRowLastColumn="0"/>
-            <w:tcW w:w="4509" w:type="dxa"/>
-          </w:tcPr>
-          <w:p>
-            <w:pPr>
-              <w:spacing w:after="60"/>
-              <w:rPr>
-                <w:rFonts w:eastAsiaTheme="minorEastAsia"/>
-              </w:rPr>
-            </w:pPr>
-            <w:r>
-              <w:rPr>
-                <w:rFonts w:eastAsiaTheme="minorEastAsia"/>
-              </w:rPr>
-              <w:t>QuizManager</w:t>
-            </w:r>
-          </w:p>
-        </w:tc>
-        <w:tc>
-          <w:tcPr>
-            <w:tcW w:w="5075" w:type="dxa"/>
-          </w:tcPr>
-          <w:p>
-            <w:pPr>
-              <w:spacing w:after="60"/>
-              <w:cnfStyle w:val="000000000000" w:firstRow="0" w:lastRow="0" w:firstColumn="0" w:lastColumn="0" w:oddVBand="0" w:evenVBand="0" w:oddHBand="0" w:evenHBand="0" w:firstRowFirstColumn="0" w:firstRowLastColumn="0" w:lastRowFirstColumn="0" w:lastRowLastColumn="0"/>
-              <w:rPr>
-                <w:rFonts w:eastAsiaTheme="minorEastAsia"/>
-              </w:rPr>
-            </w:pPr>
-            <w:r>
-              <w:rPr>
-                <w:rFonts w:eastAsiaTheme="minorEastAsia"/>
-              </w:rPr>
-              <w:t>Modella le informazioni della partita col DataBase</w:t>
-            </w:r>
-          </w:p>
-        </w:tc>
-      </w:tr>
-      <w:tr>
-        <w:trPr>
-          <w:trHeight w:val="624"/>
-        </w:trPr>
-        <w:tc>
-          <w:tcPr>
-            <w:cnfStyle w:val="001000000000" w:firstRow="0" w:lastRow="0" w:firstColumn="1" w:lastColumn="0" w:oddVBand="0" w:evenVBand="0" w:oddHBand="0" w:evenHBand="0" w:firstRowFirstColumn="0" w:firstRowLastColumn="0" w:lastRowFirstColumn="0" w:lastRowLastColumn="0"/>
-            <w:tcW w:w="4509" w:type="dxa"/>
-          </w:tcPr>
-          <w:p>
-            <w:pPr>
-              <w:spacing w:after="60"/>
-              <w:rPr>
-                <w:rFonts w:eastAsiaTheme="minorEastAsia"/>
-              </w:rPr>
-            </w:pPr>
-            <w:r>
-              <w:rPr>
-                <w:rFonts w:eastAsiaTheme="minorEastAsia"/>
-              </w:rPr>
-              <w:lastRenderedPageBreak/>
-              <w:t>UserManager</w:t>
-            </w:r>
-          </w:p>
-        </w:tc>
-        <w:tc>
-          <w:tcPr>
-            <w:tcW w:w="5075" w:type="dxa"/>
-          </w:tcPr>
-          <w:p>
-            <w:pPr>
-              <w:spacing w:after="60"/>
-              <w:cnfStyle w:val="000000000000" w:firstRow="0" w:lastRow="0" w:firstColumn="0" w:lastColumn="0" w:oddVBand="0" w:evenVBand="0" w:oddHBand="0" w:evenHBand="0" w:firstRowFirstColumn="0" w:firstRowLastColumn="0" w:lastRowFirstColumn="0" w:lastRowLastColumn="0"/>
-              <w:rPr>
-                <w:rFonts w:eastAsiaTheme="minorEastAsia"/>
-              </w:rPr>
-            </w:pPr>
-            <w:r>
-              <w:rPr>
-                <w:rFonts w:eastAsiaTheme="minorEastAsia"/>
-              </w:rPr>
-              <w:t>Modella le informazioni dell’utente col DataBase</w:t>
+              <w:t>Classe che contiene le informazioni legate al</w:t>
+            </w:r>
+            <w:r>
+              <w:rPr>
+                <w:rFonts w:eastAsiaTheme="minorEastAsia"/>
+              </w:rPr>
+              <w:t>l’Utente</w:t>
             </w:r>
           </w:p>
         </w:tc>
       </w:tr>
     </w:tbl>
-    <w:p>
-      <w:pPr>
-        <w:rPr>
-          <w:lang w:eastAsia="it-IT"/>
-        </w:rPr>
-      </w:pPr>
-    </w:p>
-    <w:p>
-      <w:pPr>
-        <w:rPr>
-          <w:u w:val="single"/>
-          <w:lang w:eastAsia="it-IT"/>
-        </w:rPr>
-      </w:pPr>
-    </w:p>
-    <w:p>
-      <w:pPr>
-        <w:rPr>
-          <w:u w:val="single"/>
-          <w:lang w:eastAsia="it-IT"/>
-        </w:rPr>
-      </w:pPr>
-    </w:p>
-    <w:p>
-      <w:pPr>
-        <w:rPr>
-          <w:u w:val="single"/>
-          <w:lang w:eastAsia="it-IT"/>
-        </w:rPr>
-      </w:pPr>
-    </w:p>
     <w:p>
       <w:pPr>
         <w:pStyle w:val="Titolo"/>
@@ -3577,46 +3176,412 @@
     </w:p>
     <w:p>
       <w:pPr>
-        <w:pStyle w:val="Titolo"/>
+        <w:pStyle w:val="Titolo2"/>
         <w:rPr>
-          <w:rStyle w:val="Titolo1Carattere"/>
-          <w:rFonts w:eastAsiaTheme="minorEastAsia"/>
-          <w:b/>
-          <w:i/>
-          <w:color w:val="FF0000"/>
-          <w:sz w:val="36"/>
-          <w:szCs w:val="36"/>
+          <w:rFonts w:asciiTheme="minorHAnsi" w:eastAsiaTheme="minorEastAsia" w:hAnsiTheme="minorHAnsi" w:cstheme="minorBidi"/>
         </w:rPr>
       </w:pPr>
+      <w:r>
+        <w:rPr>
+          <w:rFonts w:asciiTheme="minorHAnsi" w:eastAsiaTheme="minorEastAsia" w:hAnsiTheme="minorHAnsi" w:cstheme="minorBidi"/>
+        </w:rPr>
+        <w:t>Model</w:t>
+      </w:r>
+      <w:r>
+        <w:rPr>
+          <w:rFonts w:asciiTheme="minorHAnsi" w:eastAsiaTheme="minorEastAsia" w:hAnsiTheme="minorHAnsi" w:cstheme="minorBidi"/>
+        </w:rPr>
+        <w:t xml:space="preserve"> (</w:t>
+      </w:r>
+      <w:r>
+        <w:rPr>
+          <w:rFonts w:asciiTheme="minorHAnsi" w:eastAsiaTheme="minorEastAsia" w:hAnsiTheme="minorHAnsi" w:cstheme="minorBidi"/>
+        </w:rPr>
+        <w:t>MANAGER</w:t>
+      </w:r>
+      <w:r>
+        <w:rPr>
+          <w:rFonts w:asciiTheme="minorHAnsi" w:eastAsiaTheme="minorEastAsia" w:hAnsiTheme="minorHAnsi" w:cstheme="minorBidi"/>
+        </w:rPr>
+        <w:t>)</w:t>
+      </w:r>
     </w:p>
-    <w:p>
-      <w:pPr>
-        <w:pStyle w:val="Titolo"/>
-        <w:rPr>
-          <w:rStyle w:val="Titolo1Carattere"/>
-          <w:rFonts w:eastAsiaTheme="minorEastAsia"/>
-          <w:b/>
-          <w:i/>
-          <w:color w:val="FF0000"/>
-          <w:sz w:val="36"/>
-          <w:szCs w:val="36"/>
-        </w:rPr>
-      </w:pPr>
-    </w:p>
-    <w:p>
-      <w:pPr>
-        <w:pStyle w:val="Titolo"/>
-        <w:rPr>
-          <w:rStyle w:val="Titolo1Carattere"/>
-          <w:rFonts w:eastAsiaTheme="minorEastAsia"/>
-          <w:b/>
-          <w:i/>
-          <w:color w:val="FF0000"/>
-          <w:sz w:val="36"/>
-          <w:szCs w:val="36"/>
-        </w:rPr>
-      </w:pPr>
-    </w:p>
+    <w:tbl>
+      <w:tblPr>
+        <w:tblStyle w:val="Tabellagriglia4-colore1"/>
+        <w:tblW w:w="9584" w:type="dxa"/>
+        <w:tblLayout w:type="fixed"/>
+        <w:tblLook w:val="06A0" w:firstRow="1" w:lastRow="0" w:firstColumn="1" w:lastColumn="0" w:noHBand="1" w:noVBand="1"/>
+      </w:tblPr>
+      <w:tblGrid>
+        <w:gridCol w:w="4509"/>
+        <w:gridCol w:w="5075"/>
+      </w:tblGrid>
+      <w:tr>
+        <w:trPr>
+          <w:cnfStyle w:val="100000000000" w:firstRow="1" w:lastRow="0" w:firstColumn="0" w:lastColumn="0" w:oddVBand="0" w:evenVBand="0" w:oddHBand="0" w:evenHBand="0" w:firstRowFirstColumn="0" w:firstRowLastColumn="0" w:lastRowFirstColumn="0" w:lastRowLastColumn="0"/>
+          <w:trHeight w:val="624"/>
+        </w:trPr>
+        <w:tc>
+          <w:tcPr>
+            <w:cnfStyle w:val="001000000000" w:firstRow="0" w:lastRow="0" w:firstColumn="1" w:lastColumn="0" w:oddVBand="0" w:evenVBand="0" w:oddHBand="0" w:evenHBand="0" w:firstRowFirstColumn="0" w:firstRowLastColumn="0" w:lastRowFirstColumn="0" w:lastRowLastColumn="0"/>
+            <w:tcW w:w="4509" w:type="dxa"/>
+          </w:tcPr>
+          <w:p>
+            <w:pPr>
+              <w:spacing w:after="60"/>
+              <w:rPr>
+                <w:rFonts w:eastAsiaTheme="minorEastAsia"/>
+              </w:rPr>
+            </w:pPr>
+            <w:r>
+              <w:rPr>
+                <w:rFonts w:eastAsiaTheme="minorEastAsia"/>
+              </w:rPr>
+              <w:t>Nome</w:t>
+            </w:r>
+          </w:p>
+        </w:tc>
+        <w:tc>
+          <w:tcPr>
+            <w:tcW w:w="5075" w:type="dxa"/>
+          </w:tcPr>
+          <w:p>
+            <w:pPr>
+              <w:shd w:val="clear" w:color="auto" w:fill="FFFFFF"/>
+              <w:tabs>
+                <w:tab w:val="left" w:pos="916"/>
+                <w:tab w:val="left" w:pos="1832"/>
+                <w:tab w:val="left" w:pos="2748"/>
+                <w:tab w:val="left" w:pos="3664"/>
+                <w:tab w:val="left" w:pos="4580"/>
+                <w:tab w:val="left" w:pos="5496"/>
+                <w:tab w:val="left" w:pos="6412"/>
+                <w:tab w:val="left" w:pos="7328"/>
+                <w:tab w:val="left" w:pos="8244"/>
+                <w:tab w:val="left" w:pos="9160"/>
+                <w:tab w:val="left" w:pos="10076"/>
+                <w:tab w:val="left" w:pos="10992"/>
+                <w:tab w:val="left" w:pos="11908"/>
+                <w:tab w:val="left" w:pos="12824"/>
+                <w:tab w:val="left" w:pos="13740"/>
+                <w:tab w:val="left" w:pos="14656"/>
+              </w:tabs>
+              <w:cnfStyle w:val="100000000000" w:firstRow="1" w:lastRow="0" w:firstColumn="0" w:lastColumn="0" w:oddVBand="0" w:evenVBand="0" w:oddHBand="0" w:evenHBand="0" w:firstRowFirstColumn="0" w:firstRowLastColumn="0" w:lastRowFirstColumn="0" w:lastRowLastColumn="0"/>
+              <w:rPr>
+                <w:rFonts w:ascii="Consolas" w:eastAsia="Times New Roman" w:hAnsi="Consolas" w:cs="Courier New"/>
+                <w:color w:val="000000"/>
+                <w:sz w:val="20"/>
+                <w:szCs w:val="20"/>
+                <w:lang w:eastAsia="it-IT"/>
+              </w:rPr>
+            </w:pPr>
+            <w:r>
+              <w:rPr>
+                <w:rFonts w:ascii="Consolas" w:eastAsia="Times New Roman" w:hAnsi="Consolas" w:cs="Courier New"/>
+                <w:color w:val="000000"/>
+                <w:sz w:val="20"/>
+                <w:szCs w:val="20"/>
+                <w:lang w:eastAsia="it-IT"/>
+              </w:rPr>
+              <w:t>Descrizione</w:t>
+            </w:r>
+          </w:p>
+        </w:tc>
+      </w:tr>
+      <w:tr>
+        <w:trPr>
+          <w:trHeight w:val="595"/>
+        </w:trPr>
+        <w:tc>
+          <w:tcPr>
+            <w:cnfStyle w:val="001000000000" w:firstRow="0" w:lastRow="0" w:firstColumn="1" w:lastColumn="0" w:oddVBand="0" w:evenVBand="0" w:oddHBand="0" w:evenHBand="0" w:firstRowFirstColumn="0" w:firstRowLastColumn="0" w:lastRowFirstColumn="0" w:lastRowLastColumn="0"/>
+            <w:tcW w:w="4509" w:type="dxa"/>
+            <w:tcBorders>
+              <w:bottom w:val="single" w:sz="4" w:space="0" w:color="9CC2E5" w:themeColor="accent1" w:themeTint="99"/>
+            </w:tcBorders>
+          </w:tcPr>
+          <w:p>
+            <w:pPr>
+              <w:spacing w:after="60"/>
+              <w:rPr>
+                <w:rFonts w:eastAsiaTheme="minorEastAsia"/>
+              </w:rPr>
+            </w:pPr>
+            <w:r>
+              <w:rPr>
+                <w:rFonts w:eastAsiaTheme="minorEastAsia"/>
+              </w:rPr>
+              <w:t>MatchManager</w:t>
+            </w:r>
+          </w:p>
+        </w:tc>
+        <w:tc>
+          <w:tcPr>
+            <w:tcW w:w="5075" w:type="dxa"/>
+            <w:tcBorders>
+              <w:bottom w:val="single" w:sz="4" w:space="0" w:color="9CC2E5" w:themeColor="accent1" w:themeTint="99"/>
+            </w:tcBorders>
+          </w:tcPr>
+          <w:p>
+            <w:pPr>
+              <w:spacing w:after="60"/>
+              <w:cnfStyle w:val="000000000000" w:firstRow="0" w:lastRow="0" w:firstColumn="0" w:lastColumn="0" w:oddVBand="0" w:evenVBand="0" w:oddHBand="0" w:evenHBand="0" w:firstRowFirstColumn="0" w:firstRowLastColumn="0" w:lastRowFirstColumn="0" w:lastRowLastColumn="0"/>
+              <w:rPr>
+                <w:rFonts w:eastAsiaTheme="minorEastAsia"/>
+              </w:rPr>
+            </w:pPr>
+            <w:r>
+              <w:rPr>
+                <w:rFonts w:eastAsiaTheme="minorEastAsia"/>
+              </w:rPr>
+              <w:t xml:space="preserve">Classe ausiliaria </w:t>
+            </w:r>
+            <w:r>
+              <w:rPr>
+                <w:rFonts w:eastAsiaTheme="minorEastAsia"/>
+              </w:rPr>
+              <w:t>che aggiunge funzionalità a QuestionManager</w:t>
+            </w:r>
+          </w:p>
+        </w:tc>
+      </w:tr>
+      <w:tr>
+        <w:trPr>
+          <w:trHeight w:val="595"/>
+        </w:trPr>
+        <w:tc>
+          <w:tcPr>
+            <w:cnfStyle w:val="001000000000" w:firstRow="0" w:lastRow="0" w:firstColumn="1" w:lastColumn="0" w:oddVBand="0" w:evenVBand="0" w:oddHBand="0" w:evenHBand="0" w:firstRowFirstColumn="0" w:firstRowLastColumn="0" w:lastRowFirstColumn="0" w:lastRowLastColumn="0"/>
+            <w:tcW w:w="4509" w:type="dxa"/>
+            <w:tcBorders>
+              <w:bottom w:val="single" w:sz="4" w:space="0" w:color="auto"/>
+            </w:tcBorders>
+          </w:tcPr>
+          <w:p>
+            <w:pPr>
+              <w:spacing w:after="60"/>
+              <w:rPr>
+                <w:rFonts w:eastAsiaTheme="minorEastAsia"/>
+              </w:rPr>
+            </w:pPr>
+            <w:r>
+              <w:rPr>
+                <w:rFonts w:eastAsiaTheme="minorEastAsia"/>
+              </w:rPr>
+              <w:t>EndMatchManager</w:t>
+            </w:r>
+          </w:p>
+        </w:tc>
+        <w:tc>
+          <w:tcPr>
+            <w:tcW w:w="5075" w:type="dxa"/>
+            <w:tcBorders>
+              <w:bottom w:val="single" w:sz="4" w:space="0" w:color="auto"/>
+            </w:tcBorders>
+          </w:tcPr>
+          <w:p>
+            <w:pPr>
+              <w:spacing w:after="60"/>
+              <w:cnfStyle w:val="000000000000" w:firstRow="0" w:lastRow="0" w:firstColumn="0" w:lastColumn="0" w:oddVBand="0" w:evenVBand="0" w:oddHBand="0" w:evenHBand="0" w:firstRowFirstColumn="0" w:firstRowLastColumn="0" w:lastRowFirstColumn="0" w:lastRowLastColumn="0"/>
+              <w:rPr>
+                <w:rFonts w:eastAsiaTheme="minorEastAsia"/>
+              </w:rPr>
+            </w:pPr>
+            <w:r>
+              <w:rPr>
+                <w:rFonts w:eastAsiaTheme="minorEastAsia"/>
+              </w:rPr>
+              <w:t xml:space="preserve">Classe ausiliaria </w:t>
+            </w:r>
+            <w:r>
+              <w:rPr>
+                <w:rFonts w:eastAsiaTheme="minorEastAsia"/>
+              </w:rPr>
+              <w:t>per la gestione dello stato del Match a fine partita</w:t>
+            </w:r>
+          </w:p>
+        </w:tc>
+      </w:tr>
+      <w:tr>
+        <w:trPr>
+          <w:trHeight w:val="595"/>
+        </w:trPr>
+        <w:tc>
+          <w:tcPr>
+            <w:cnfStyle w:val="001000000000" w:firstRow="0" w:lastRow="0" w:firstColumn="1" w:lastColumn="0" w:oddVBand="0" w:evenVBand="0" w:oddHBand="0" w:evenHBand="0" w:firstRowFirstColumn="0" w:firstRowLastColumn="0" w:lastRowFirstColumn="0" w:lastRowLastColumn="0"/>
+            <w:tcW w:w="4509" w:type="dxa"/>
+          </w:tcPr>
+          <w:p>
+            <w:pPr>
+              <w:spacing w:after="60"/>
+              <w:rPr>
+                <w:rFonts w:eastAsiaTheme="minorEastAsia"/>
+              </w:rPr>
+            </w:pPr>
+            <w:r>
+              <w:rPr>
+                <w:rFonts w:eastAsiaTheme="minorEastAsia"/>
+              </w:rPr>
+              <w:t>LoginManager</w:t>
+            </w:r>
+          </w:p>
+        </w:tc>
+        <w:tc>
+          <w:tcPr>
+            <w:tcW w:w="5075" w:type="dxa"/>
+          </w:tcPr>
+          <w:p>
+            <w:pPr>
+              <w:spacing w:after="60"/>
+              <w:cnfStyle w:val="000000000000" w:firstRow="0" w:lastRow="0" w:firstColumn="0" w:lastColumn="0" w:oddVBand="0" w:evenVBand="0" w:oddHBand="0" w:evenHBand="0" w:firstRowFirstColumn="0" w:firstRowLastColumn="0" w:lastRowFirstColumn="0" w:lastRowLastColumn="0"/>
+              <w:rPr>
+                <w:rFonts w:eastAsiaTheme="minorEastAsia"/>
+              </w:rPr>
+            </w:pPr>
+            <w:r>
+              <w:rPr>
+                <w:rFonts w:eastAsiaTheme="minorEastAsia"/>
+              </w:rPr>
+              <w:t xml:space="preserve">Classe ausiliaria </w:t>
+            </w:r>
+            <w:r>
+              <w:rPr>
+                <w:rFonts w:eastAsiaTheme="minorEastAsia"/>
+              </w:rPr>
+              <w:t xml:space="preserve">per la gestione </w:t>
+            </w:r>
+            <w:r>
+              <w:rPr>
+                <w:rFonts w:eastAsiaTheme="minorEastAsia"/>
+              </w:rPr>
+              <w:t>del Login</w:t>
+            </w:r>
+          </w:p>
+        </w:tc>
+      </w:tr>
+      <w:tr>
+        <w:trPr>
+          <w:trHeight w:val="624"/>
+        </w:trPr>
+        <w:tc>
+          <w:tcPr>
+            <w:cnfStyle w:val="001000000000" w:firstRow="0" w:lastRow="0" w:firstColumn="1" w:lastColumn="0" w:oddVBand="0" w:evenVBand="0" w:oddHBand="0" w:evenHBand="0" w:firstRowFirstColumn="0" w:firstRowLastColumn="0" w:lastRowFirstColumn="0" w:lastRowLastColumn="0"/>
+            <w:tcW w:w="4509" w:type="dxa"/>
+          </w:tcPr>
+          <w:p>
+            <w:pPr>
+              <w:spacing w:after="60"/>
+              <w:rPr>
+                <w:rFonts w:eastAsiaTheme="minorEastAsia"/>
+              </w:rPr>
+            </w:pPr>
+            <w:r>
+              <w:rPr>
+                <w:rFonts w:eastAsiaTheme="minorEastAsia"/>
+              </w:rPr>
+              <w:t>PairingManager</w:t>
+            </w:r>
+          </w:p>
+        </w:tc>
+        <w:tc>
+          <w:tcPr>
+            <w:tcW w:w="5075" w:type="dxa"/>
+          </w:tcPr>
+          <w:p>
+            <w:pPr>
+              <w:spacing w:after="60"/>
+              <w:cnfStyle w:val="000000000000" w:firstRow="0" w:lastRow="0" w:firstColumn="0" w:lastColumn="0" w:oddVBand="0" w:evenVBand="0" w:oddHBand="0" w:evenHBand="0" w:firstRowFirstColumn="0" w:firstRowLastColumn="0" w:lastRowFirstColumn="0" w:lastRowLastColumn="0"/>
+              <w:rPr>
+                <w:rFonts w:eastAsiaTheme="minorEastAsia"/>
+              </w:rPr>
+            </w:pPr>
+            <w:r>
+              <w:rPr>
+                <w:rFonts w:eastAsiaTheme="minorEastAsia"/>
+              </w:rPr>
+              <w:t xml:space="preserve">Classe ausiliaria </w:t>
+            </w:r>
+            <w:r>
+              <w:rPr>
+                <w:rFonts w:eastAsiaTheme="minorEastAsia"/>
+              </w:rPr>
+              <w:t xml:space="preserve">per la gestione dello stato del Match a </w:t>
+            </w:r>
+            <w:r>
+              <w:rPr>
+                <w:rFonts w:eastAsiaTheme="minorEastAsia"/>
+              </w:rPr>
+              <w:t>inizio</w:t>
+            </w:r>
+            <w:r>
+              <w:rPr>
+                <w:rFonts w:eastAsiaTheme="minorEastAsia"/>
+              </w:rPr>
+              <w:t xml:space="preserve"> partita</w:t>
+            </w:r>
+          </w:p>
+        </w:tc>
+      </w:tr>
+      <w:tr>
+        <w:trPr>
+          <w:trHeight w:val="624"/>
+        </w:trPr>
+        <w:tc>
+          <w:tcPr>
+            <w:cnfStyle w:val="001000000000" w:firstRow="0" w:lastRow="0" w:firstColumn="1" w:lastColumn="0" w:oddVBand="0" w:evenVBand="0" w:oddHBand="0" w:evenHBand="0" w:firstRowFirstColumn="0" w:firstRowLastColumn="0" w:lastRowFirstColumn="0" w:lastRowLastColumn="0"/>
+            <w:tcW w:w="4509" w:type="dxa"/>
+          </w:tcPr>
+          <w:p>
+            <w:pPr>
+              <w:spacing w:after="60"/>
+              <w:rPr>
+                <w:rFonts w:eastAsiaTheme="minorEastAsia"/>
+              </w:rPr>
+            </w:pPr>
+            <w:r>
+              <w:rPr>
+                <w:rFonts w:eastAsiaTheme="minorEastAsia"/>
+              </w:rPr>
+              <w:lastRenderedPageBreak/>
+              <w:t>IAModule</w:t>
+            </w:r>
+          </w:p>
+        </w:tc>
+        <w:tc>
+          <w:tcPr>
+            <w:tcW w:w="5075" w:type="dxa"/>
+          </w:tcPr>
+          <w:p>
+            <w:pPr>
+              <w:spacing w:after="60"/>
+              <w:cnfStyle w:val="000000000000" w:firstRow="0" w:lastRow="0" w:firstColumn="0" w:lastColumn="0" w:oddVBand="0" w:evenVBand="0" w:oddHBand="0" w:evenHBand="0" w:firstRowFirstColumn="0" w:firstRowLastColumn="0" w:lastRowFirstColumn="0" w:lastRowLastColumn="0"/>
+              <w:rPr>
+                <w:rFonts w:eastAsiaTheme="minorEastAsia"/>
+              </w:rPr>
+            </w:pPr>
+            <w:r>
+              <w:rPr>
+                <w:rFonts w:eastAsiaTheme="minorEastAsia"/>
+              </w:rPr>
+              <w:t xml:space="preserve">Classe ausiliaria </w:t>
+            </w:r>
+            <w:r>
+              <w:rPr>
+                <w:rFonts w:eastAsiaTheme="minorEastAsia"/>
+              </w:rPr>
+              <w:t xml:space="preserve">per la </w:t>
+            </w:r>
+            <w:r>
+              <w:rPr>
+                <w:rFonts w:eastAsiaTheme="minorEastAsia"/>
+              </w:rPr>
+              <w:t xml:space="preserve">ricerca della domanda successiva con utilizzo di algoritmo di ricerca online </w:t>
+            </w:r>
+          </w:p>
+        </w:tc>
+      </w:tr>
+    </w:tbl>
     <w:p>
       <w:pPr>
         <w:pStyle w:val="Titolo"/>
@@ -4517,7 +4482,6 @@
                 <w:rFonts w:eastAsiaTheme="minorEastAsia"/>
                 <w:b/>
               </w:rPr>
-              <w:lastRenderedPageBreak/>
               <w:t>pre</w:t>
             </w:r>
             <w:r>
@@ -5871,7 +5835,6 @@
               <w:rPr>
                 <w:rFonts w:eastAsiaTheme="minorEastAsia"/>
               </w:rPr>
-              <w:lastRenderedPageBreak/>
               <w:t>Pre-condizioni</w:t>
             </w:r>
           </w:p>
@@ -7402,7 +7365,6 @@
               <w:rPr>
                 <w:rFonts w:eastAsiaTheme="minorEastAsia"/>
               </w:rPr>
-              <w:lastRenderedPageBreak/>
               <w:t>getLivello()</w:t>
             </w:r>
           </w:p>
@@ -7461,7 +7423,6 @@
               <w:rPr>
                 <w:rFonts w:eastAsiaTheme="minorEastAsia"/>
               </w:rPr>
-              <w:lastRenderedPageBreak/>
               <w:t>Pre-condizioni</w:t>
             </w:r>
           </w:p>
@@ -7990,6 +7951,7 @@
                 <w:rFonts w:eastAsiaTheme="minorEastAsia"/>
                 <w:b/>
               </w:rPr>
+              <w:lastRenderedPageBreak/>
               <w:t>pre</w:t>
             </w:r>
             <w:r>
@@ -8058,6 +8020,7 @@
               <w:rPr>
                 <w:rFonts w:eastAsiaTheme="minorEastAsia"/>
               </w:rPr>
+              <w:lastRenderedPageBreak/>
               <w:t>Post-condizioni</w:t>
             </w:r>
           </w:p>
@@ -10625,6 +10588,7 @@
               <w:rPr>
                 <w:rFonts w:eastAsiaTheme="minorEastAsia"/>
               </w:rPr>
+              <w:lastRenderedPageBreak/>
               <w:t>onRestart()</w:t>
             </w:r>
           </w:p>
@@ -10708,6 +10672,7 @@
               <w:rPr>
                 <w:rFonts w:eastAsiaTheme="minorEastAsia"/>
               </w:rPr>
+              <w:lastRenderedPageBreak/>
               <w:t>Pre-condizioni</w:t>
             </w:r>
           </w:p>
@@ -11309,7 +11274,6 @@
               <w:rPr>
                 <w:rFonts w:eastAsiaTheme="minorEastAsia"/>
               </w:rPr>
-              <w:lastRenderedPageBreak/>
               <w:t>message(</w:t>
             </w:r>
             <w:r>
@@ -11539,7 +11503,6 @@
               <w:rPr>
                 <w:rFonts w:eastAsiaTheme="minorEastAsia"/>
               </w:rPr>
-              <w:lastRenderedPageBreak/>
               <w:t>Pre-condizioni</w:t>
             </w:r>
           </w:p>
@@ -12080,6 +12043,7 @@
               <w:rPr>
                 <w:rFonts w:eastAsiaTheme="minorEastAsia"/>
               </w:rPr>
+              <w:lastRenderedPageBreak/>
               <w:t>Pre-condizioni</w:t>
             </w:r>
           </w:p>
@@ -13284,6 +13248,7 @@
               <w:rPr>
                 <w:rFonts w:eastAsiaTheme="minorEastAsia"/>
               </w:rPr>
+              <w:lastRenderedPageBreak/>
               <w:t>Pre-condizioni</w:t>
             </w:r>
           </w:p>
@@ -15212,7 +15177,6 @@
                 <w:rFonts w:ascii="Consolas" w:hAnsi="Consolas"/>
                 <w:color w:val="000000"/>
               </w:rPr>
-              <w:lastRenderedPageBreak/>
               <w:t>String TABLE</w:t>
             </w:r>
           </w:p>
@@ -15235,7 +15199,6 @@
               <w:rPr>
                 <w:rFonts w:eastAsiaTheme="minorEastAsia"/>
               </w:rPr>
-              <w:lastRenderedPageBreak/>
               <w:t>Signature dei metodi</w:t>
             </w:r>
           </w:p>
@@ -15421,6 +15384,19 @@
     <w:p/>
     <w:p/>
     <w:p/>
+    <w:p>
+      <w:pPr>
+        <w:spacing w:after="0" w:line="240" w:lineRule="auto"/>
+        <w:rPr>
+          <w:rStyle w:val="Titolo1Carattere"/>
+          <w:rFonts w:eastAsiaTheme="minorEastAsia"/>
+          <w:b/>
+          <w:i/>
+          <w:sz w:val="36"/>
+          <w:szCs w:val="36"/>
+        </w:rPr>
+      </w:pPr>
+    </w:p>
     <w:p>
       <w:pPr>
         <w:spacing w:after="0" w:line="240" w:lineRule="auto"/>
@@ -15444,6 +15420,7 @@
           <w:sz w:val="36"/>
           <w:szCs w:val="36"/>
         </w:rPr>
+        <w:lastRenderedPageBreak/>
         <w:t>Quiz Manager</w:t>
       </w:r>
     </w:p>
@@ -16247,7 +16224,6 @@
               <w:rPr>
                 <w:rFonts w:eastAsiaTheme="minorEastAsia"/>
               </w:rPr>
-              <w:lastRenderedPageBreak/>
               <w:t>Descrizione</w:t>
             </w:r>
           </w:p>
@@ -16609,7 +16585,7 @@
 </file>
 
 <file path=word/endnotes.xml><?xml version="1.0" encoding="utf-8"?>
-<w:endnotes xmlns:wpc="http://schemas.microsoft.com/office/word/2010/wordprocessingCanvas" xmlns:cx="http://schemas.microsoft.com/office/drawing/2014/chartex" xmlns:mc="http://schemas.openxmlformats.org/markup-compatibility/2006" xmlns:o="urn:schemas-microsoft-com:office:office" xmlns:r="http://schemas.openxmlformats.org/officeDocument/2006/relationships" xmlns:m="http://schemas.openxmlformats.org/officeDocument/2006/math" xmlns:v="urn:schemas-microsoft-com:vml" xmlns:wp14="http://schemas.microsoft.com/office/word/2010/wordprocessingDrawing" xmlns:wp="http://schemas.openxmlformats.org/drawingml/2006/wordprocessingDrawing" xmlns:w10="urn:schemas-microsoft-com:office:word" xmlns:w="http://schemas.openxmlformats.org/wordprocessingml/2006/main" xmlns:w14="http://schemas.microsoft.com/office/word/2010/wordml" xmlns:w15="http://schemas.microsoft.com/office/word/2012/wordml" xmlns:w16se="http://schemas.microsoft.com/office/word/2015/wordml/symex" xmlns:wpg="http://schemas.microsoft.com/office/word/2010/wordprocessingGroup" xmlns:wpi="http://schemas.microsoft.com/office/word/2010/wordprocessingInk" xmlns:wne="http://schemas.microsoft.com/office/word/2006/wordml" xmlns:wps="http://schemas.microsoft.com/office/word/2010/wordprocessingShape" mc:Ignorable="w14 w15 w16se wp14">
+<w:endnotes xmlns:wpc="http://schemas.microsoft.com/office/word/2010/wordprocessingCanvas" xmlns:cx="http://schemas.microsoft.com/office/drawing/2014/chartex" xmlns:cx1="http://schemas.microsoft.com/office/drawing/2015/9/8/chartex" xmlns:cx2="http://schemas.microsoft.com/office/drawing/2015/10/21/chartex" xmlns:cx3="http://schemas.microsoft.com/office/drawing/2016/5/9/chartex" xmlns:cx4="http://schemas.microsoft.com/office/drawing/2016/5/10/chartex" xmlns:cx5="http://schemas.microsoft.com/office/drawing/2016/5/11/chartex" xmlns:cx6="http://schemas.microsoft.com/office/drawing/2016/5/12/chartex" xmlns:cx7="http://schemas.microsoft.com/office/drawing/2016/5/13/chartex" xmlns:cx8="http://schemas.microsoft.com/office/drawing/2016/5/14/chartex" xmlns:mc="http://schemas.openxmlformats.org/markup-compatibility/2006" xmlns:aink="http://schemas.microsoft.com/office/drawing/2016/ink" xmlns:am3d="http://schemas.microsoft.com/office/drawing/2017/model3d" xmlns:o="urn:schemas-microsoft-com:office:office" xmlns:r="http://schemas.openxmlformats.org/officeDocument/2006/relationships" xmlns:m="http://schemas.openxmlformats.org/officeDocument/2006/math" xmlns:v="urn:schemas-microsoft-com:vml" xmlns:wp14="http://schemas.microsoft.com/office/word/2010/wordprocessingDrawing" xmlns:wp="http://schemas.openxmlformats.org/drawingml/2006/wordprocessingDrawing" xmlns:w10="urn:schemas-microsoft-com:office:word" xmlns:w="http://schemas.openxmlformats.org/wordprocessingml/2006/main" xmlns:w14="http://schemas.microsoft.com/office/word/2010/wordml" xmlns:w15="http://schemas.microsoft.com/office/word/2012/wordml" xmlns:w16cex="http://schemas.microsoft.com/office/word/2018/wordml/cex" xmlns:w16cid="http://schemas.microsoft.com/office/word/2016/wordml/cid" xmlns:w16="http://schemas.microsoft.com/office/word/2018/wordml" xmlns:w16sdtdh="http://schemas.microsoft.com/office/word/2020/wordml/sdtdatahash" xmlns:w16se="http://schemas.microsoft.com/office/word/2015/wordml/symex" xmlns:wpg="http://schemas.microsoft.com/office/word/2010/wordprocessingGroup" xmlns:wpi="http://schemas.microsoft.com/office/word/2010/wordprocessingInk" xmlns:wne="http://schemas.microsoft.com/office/word/2006/wordml" xmlns:wps="http://schemas.microsoft.com/office/word/2010/wordprocessingShape" mc:Ignorable="w14 w15 w16se w16cid w16 w16cex w16sdtdh wp14">
   <w:endnote w:type="separator" w:id="-1">
     <w:p>
       <w:pPr>
@@ -16634,7 +16610,7 @@
 </file>
 
 <file path=word/footnotes.xml><?xml version="1.0" encoding="utf-8"?>
-<w:footnotes xmlns:wpc="http://schemas.microsoft.com/office/word/2010/wordprocessingCanvas" xmlns:cx="http://schemas.microsoft.com/office/drawing/2014/chartex" xmlns:mc="http://schemas.openxmlformats.org/markup-compatibility/2006" xmlns:o="urn:schemas-microsoft-com:office:office" xmlns:r="http://schemas.openxmlformats.org/officeDocument/2006/relationships" xmlns:m="http://schemas.openxmlformats.org/officeDocument/2006/math" xmlns:v="urn:schemas-microsoft-com:vml" xmlns:wp14="http://schemas.microsoft.com/office/word/2010/wordprocessingDrawing" xmlns:wp="http://schemas.openxmlformats.org/drawingml/2006/wordprocessingDrawing" xmlns:w10="urn:schemas-microsoft-com:office:word" xmlns:w="http://schemas.openxmlformats.org/wordprocessingml/2006/main" xmlns:w14="http://schemas.microsoft.com/office/word/2010/wordml" xmlns:w15="http://schemas.microsoft.com/office/word/2012/wordml" xmlns:w16se="http://schemas.microsoft.com/office/word/2015/wordml/symex" xmlns:wpg="http://schemas.microsoft.com/office/word/2010/wordprocessingGroup" xmlns:wpi="http://schemas.microsoft.com/office/word/2010/wordprocessingInk" xmlns:wne="http://schemas.microsoft.com/office/word/2006/wordml" xmlns:wps="http://schemas.microsoft.com/office/word/2010/wordprocessingShape" mc:Ignorable="w14 w15 w16se wp14">
+<w:footnotes xmlns:wpc="http://schemas.microsoft.com/office/word/2010/wordprocessingCanvas" xmlns:cx="http://schemas.microsoft.com/office/drawing/2014/chartex" xmlns:cx1="http://schemas.microsoft.com/office/drawing/2015/9/8/chartex" xmlns:cx2="http://schemas.microsoft.com/office/drawing/2015/10/21/chartex" xmlns:cx3="http://schemas.microsoft.com/office/drawing/2016/5/9/chartex" xmlns:cx4="http://schemas.microsoft.com/office/drawing/2016/5/10/chartex" xmlns:cx5="http://schemas.microsoft.com/office/drawing/2016/5/11/chartex" xmlns:cx6="http://schemas.microsoft.com/office/drawing/2016/5/12/chartex" xmlns:cx7="http://schemas.microsoft.com/office/drawing/2016/5/13/chartex" xmlns:cx8="http://schemas.microsoft.com/office/drawing/2016/5/14/chartex" xmlns:mc="http://schemas.openxmlformats.org/markup-compatibility/2006" xmlns:aink="http://schemas.microsoft.com/office/drawing/2016/ink" xmlns:am3d="http://schemas.microsoft.com/office/drawing/2017/model3d" xmlns:o="urn:schemas-microsoft-com:office:office" xmlns:r="http://schemas.openxmlformats.org/officeDocument/2006/relationships" xmlns:m="http://schemas.openxmlformats.org/officeDocument/2006/math" xmlns:v="urn:schemas-microsoft-com:vml" xmlns:wp14="http://schemas.microsoft.com/office/word/2010/wordprocessingDrawing" xmlns:wp="http://schemas.openxmlformats.org/drawingml/2006/wordprocessingDrawing" xmlns:w10="urn:schemas-microsoft-com:office:word" xmlns:w="http://schemas.openxmlformats.org/wordprocessingml/2006/main" xmlns:w14="http://schemas.microsoft.com/office/word/2010/wordml" xmlns:w15="http://schemas.microsoft.com/office/word/2012/wordml" xmlns:w16cex="http://schemas.microsoft.com/office/word/2018/wordml/cex" xmlns:w16cid="http://schemas.microsoft.com/office/word/2016/wordml/cid" xmlns:w16="http://schemas.microsoft.com/office/word/2018/wordml" xmlns:w16sdtdh="http://schemas.microsoft.com/office/word/2020/wordml/sdtdatahash" xmlns:w16se="http://schemas.microsoft.com/office/word/2015/wordml/symex" xmlns:wpg="http://schemas.microsoft.com/office/word/2010/wordprocessingGroup" xmlns:wpi="http://schemas.microsoft.com/office/word/2010/wordprocessingInk" xmlns:wne="http://schemas.microsoft.com/office/word/2006/wordml" xmlns:wps="http://schemas.microsoft.com/office/word/2010/wordprocessingShape" mc:Ignorable="w14 w15 w16se w16cid w16 w16cex w16sdtdh wp14">
   <w:footnote w:type="separator" w:id="-1">
     <w:p>
       <w:pPr>
@@ -16659,7 +16635,7 @@
 </file>
 
 <file path=word/numbering.xml><?xml version="1.0" encoding="utf-8"?>
-<w:numbering xmlns:wpc="http://schemas.microsoft.com/office/word/2010/wordprocessingCanvas" xmlns:cx="http://schemas.microsoft.com/office/drawing/2014/chartex" xmlns:mc="http://schemas.openxmlformats.org/markup-compatibility/2006" xmlns:o="urn:schemas-microsoft-com:office:office" xmlns:r="http://schemas.openxmlformats.org/officeDocument/2006/relationships" xmlns:m="http://schemas.openxmlformats.org/officeDocument/2006/math" xmlns:v="urn:schemas-microsoft-com:vml" xmlns:wp14="http://schemas.microsoft.com/office/word/2010/wordprocessingDrawing" xmlns:wp="http://schemas.openxmlformats.org/drawingml/2006/wordprocessingDrawing" xmlns:w10="urn:schemas-microsoft-com:office:word" xmlns:w="http://schemas.openxmlformats.org/wordprocessingml/2006/main" xmlns:w14="http://schemas.microsoft.com/office/word/2010/wordml" xmlns:w15="http://schemas.microsoft.com/office/word/2012/wordml" xmlns:w16se="http://schemas.microsoft.com/office/word/2015/wordml/symex" xmlns:wpg="http://schemas.microsoft.com/office/word/2010/wordprocessingGroup" xmlns:wpi="http://schemas.microsoft.com/office/word/2010/wordprocessingInk" xmlns:wne="http://schemas.microsoft.com/office/word/2006/wordml" xmlns:wps="http://schemas.microsoft.com/office/word/2010/wordprocessingShape" mc:Ignorable="w14 w15 w16se wp14">
+<w:numbering xmlns:wpc="http://schemas.microsoft.com/office/word/2010/wordprocessingCanvas" xmlns:cx="http://schemas.microsoft.com/office/drawing/2014/chartex" xmlns:cx1="http://schemas.microsoft.com/office/drawing/2015/9/8/chartex" xmlns:cx2="http://schemas.microsoft.com/office/drawing/2015/10/21/chartex" xmlns:cx3="http://schemas.microsoft.com/office/drawing/2016/5/9/chartex" xmlns:cx4="http://schemas.microsoft.com/office/drawing/2016/5/10/chartex" xmlns:cx5="http://schemas.microsoft.com/office/drawing/2016/5/11/chartex" xmlns:cx6="http://schemas.microsoft.com/office/drawing/2016/5/12/chartex" xmlns:cx7="http://schemas.microsoft.com/office/drawing/2016/5/13/chartex" xmlns:cx8="http://schemas.microsoft.com/office/drawing/2016/5/14/chartex" xmlns:mc="http://schemas.openxmlformats.org/markup-compatibility/2006" xmlns:aink="http://schemas.microsoft.com/office/drawing/2016/ink" xmlns:am3d="http://schemas.microsoft.com/office/drawing/2017/model3d" xmlns:o="urn:schemas-microsoft-com:office:office" xmlns:r="http://schemas.openxmlformats.org/officeDocument/2006/relationships" xmlns:m="http://schemas.openxmlformats.org/officeDocument/2006/math" xmlns:v="urn:schemas-microsoft-com:vml" xmlns:wp14="http://schemas.microsoft.com/office/word/2010/wordprocessingDrawing" xmlns:wp="http://schemas.openxmlformats.org/drawingml/2006/wordprocessingDrawing" xmlns:w10="urn:schemas-microsoft-com:office:word" xmlns:w="http://schemas.openxmlformats.org/wordprocessingml/2006/main" xmlns:w14="http://schemas.microsoft.com/office/word/2010/wordml" xmlns:w15="http://schemas.microsoft.com/office/word/2012/wordml" xmlns:w16cex="http://schemas.microsoft.com/office/word/2018/wordml/cex" xmlns:w16cid="http://schemas.microsoft.com/office/word/2016/wordml/cid" xmlns:w16="http://schemas.microsoft.com/office/word/2018/wordml" xmlns:w16sdtdh="http://schemas.microsoft.com/office/word/2020/wordml/sdtdatahash" xmlns:w16se="http://schemas.microsoft.com/office/word/2015/wordml/symex" xmlns:wpg="http://schemas.microsoft.com/office/word/2010/wordprocessingGroup" xmlns:wpi="http://schemas.microsoft.com/office/word/2010/wordprocessingInk" xmlns:wne="http://schemas.microsoft.com/office/word/2006/wordml" xmlns:wps="http://schemas.microsoft.com/office/word/2010/wordprocessingShape" mc:Ignorable="w14 w15 w16se w16cid w16 w16cex w16sdtdh wp14">
   <w:abstractNum w:abstractNumId="0" w15:restartNumberingAfterBreak="0">
     <w:nsid w:val="012A57C3"/>
     <w:multiLevelType w:val="hybridMultilevel"/>
@@ -17244,7 +17220,7 @@
 </file>
 
 <file path=word/styles.xml><?xml version="1.0" encoding="utf-8"?>
-<w:styles xmlns:mc="http://schemas.openxmlformats.org/markup-compatibility/2006" xmlns:r="http://schemas.openxmlformats.org/officeDocument/2006/relationships" xmlns:w="http://schemas.openxmlformats.org/wordprocessingml/2006/main" xmlns:w14="http://schemas.microsoft.com/office/word/2010/wordml" xmlns:w15="http://schemas.microsoft.com/office/word/2012/wordml" xmlns:w16se="http://schemas.microsoft.com/office/word/2015/wordml/symex" mc:Ignorable="w14 w15 w16se">
+<w:styles xmlns:mc="http://schemas.openxmlformats.org/markup-compatibility/2006" xmlns:r="http://schemas.openxmlformats.org/officeDocument/2006/relationships" xmlns:w="http://schemas.openxmlformats.org/wordprocessingml/2006/main" xmlns:w14="http://schemas.microsoft.com/office/word/2010/wordml" xmlns:w15="http://schemas.microsoft.com/office/word/2012/wordml" xmlns:w16cex="http://schemas.microsoft.com/office/word/2018/wordml/cex" xmlns:w16cid="http://schemas.microsoft.com/office/word/2016/wordml/cid" xmlns:w16="http://schemas.microsoft.com/office/word/2018/wordml" xmlns:w16sdtdh="http://schemas.microsoft.com/office/word/2020/wordml/sdtdatahash" xmlns:w16se="http://schemas.microsoft.com/office/word/2015/wordml/symex" mc:Ignorable="w14 w15 w16se w16cid w16 w16cex w16sdtdh">
   <w:docDefaults>
     <w:rPrDefault>
       <w:rPr>
@@ -17260,7 +17236,7 @@
       </w:pPr>
     </w:pPrDefault>
   </w:docDefaults>
-  <w:latentStyles w:defLockedState="0" w:defUIPriority="99" w:defSemiHidden="0" w:defUnhideWhenUsed="0" w:defQFormat="0" w:count="371">
+  <w:latentStyles w:defLockedState="0" w:defUIPriority="99" w:defSemiHidden="0" w:defUnhideWhenUsed="0" w:defQFormat="0" w:count="376">
     <w:lsdException w:name="Normal" w:uiPriority="0" w:qFormat="1"/>
     <w:lsdException w:name="heading 1" w:uiPriority="9" w:qFormat="1"/>
     <w:lsdException w:name="heading 2" w:semiHidden="1" w:uiPriority="9" w:unhideWhenUsed="1" w:qFormat="1"/>
@@ -17366,7 +17342,6 @@
     <w:lsdException w:name="HTML Sample" w:semiHidden="1" w:unhideWhenUsed="1"/>
     <w:lsdException w:name="HTML Typewriter" w:semiHidden="1" w:unhideWhenUsed="1"/>
     <w:lsdException w:name="HTML Variable" w:semiHidden="1" w:unhideWhenUsed="1"/>
-    <w:lsdException w:name="Normal Table" w:semiHidden="1" w:unhideWhenUsed="1"/>
     <w:lsdException w:name="annotation subject" w:semiHidden="1" w:unhideWhenUsed="1"/>
     <w:lsdException w:name="No List" w:semiHidden="1" w:unhideWhenUsed="1"/>
     <w:lsdException w:name="Outline List 1" w:semiHidden="1" w:unhideWhenUsed="1"/>
@@ -17409,11 +17384,8 @@
     <w:lsdException w:name="Table Contemporary" w:semiHidden="1" w:unhideWhenUsed="1"/>
     <w:lsdException w:name="Table Elegant" w:semiHidden="1" w:unhideWhenUsed="1"/>
     <w:lsdException w:name="Table Professional" w:semiHidden="1" w:unhideWhenUsed="1"/>
-    <w:lsdException w:name="Table Subtle 1" w:semiHidden="1" w:unhideWhenUsed="1"/>
     <w:lsdException w:name="Table Subtle 2" w:semiHidden="1" w:unhideWhenUsed="1"/>
     <w:lsdException w:name="Table Web 1" w:semiHidden="1" w:unhideWhenUsed="1"/>
-    <w:lsdException w:name="Table Web 2" w:semiHidden="1" w:unhideWhenUsed="1"/>
-    <w:lsdException w:name="Table Web 3" w:semiHidden="1" w:unhideWhenUsed="1"/>
     <w:lsdException w:name="Balloon Text" w:semiHidden="1" w:unhideWhenUsed="1"/>
     <w:lsdException w:name="Table Grid" w:uiPriority="59"/>
     <w:lsdException w:name="Table Theme" w:semiHidden="1" w:unhideWhenUsed="1"/>
@@ -17632,6 +17604,11 @@
     <w:lsdException w:name="List Table 5 Dark Accent 6" w:uiPriority="50"/>
     <w:lsdException w:name="List Table 6 Colorful Accent 6" w:uiPriority="51"/>
     <w:lsdException w:name="List Table 7 Colorful Accent 6" w:uiPriority="52"/>
+    <w:lsdException w:name="Mention" w:semiHidden="1" w:unhideWhenUsed="1"/>
+    <w:lsdException w:name="Smart Hyperlink" w:semiHidden="1" w:unhideWhenUsed="1"/>
+    <w:lsdException w:name="Hashtag" w:semiHidden="1" w:unhideWhenUsed="1"/>
+    <w:lsdException w:name="Unresolved Mention" w:semiHidden="1" w:unhideWhenUsed="1"/>
+    <w:lsdException w:name="Smart Link" w:semiHidden="1" w:unhideWhenUsed="1"/>
   </w:latentStyles>
   <w:style w:type="paragraph" w:default="1" w:styleId="Normale">
     <w:name w:val="Normal"/>

</xml_diff>